<commit_message>
comments and suggestions, do not be daunted... I comment a LOT. cc @kbradle1
</commit_message>
<xml_diff>
--- a/phenology-data-story.docx
+++ b/phenology-data-story.docx
@@ -1,155 +1,866 @@
 
 <file path=word/document.xml><?xml version="1.0" encoding="utf-8"?>
-<w:document xmlns:wpc="http://schemas.microsoft.com/office/word/2010/wordprocessingCanvas" xmlns:cx="http://schemas.microsoft.com/office/drawing/2014/chartex" xmlns:cx1="http://schemas.microsoft.com/office/drawing/2015/9/8/chartex" xmlns:cx2="http://schemas.microsoft.com/office/drawing/2015/10/21/chartex" xmlns:cx3="http://schemas.microsoft.com/office/drawing/2016/5/9/chartex" xmlns:cx4="http://schemas.microsoft.com/office/drawing/2016/5/10/chartex" xmlns:cx5="http://schemas.microsoft.com/office/drawing/2016/5/11/chartex" xmlns:cx6="http://schemas.microsoft.com/office/drawing/2016/5/12/chartex" xmlns:cx7="http://schemas.microsoft.com/office/drawing/2016/5/13/chartex" xmlns:cx8="http://schemas.microsoft.com/office/drawing/2016/5/14/chartex" xmlns:mc="http://schemas.openxmlformats.org/markup-compatibility/2006" xmlns:aink="http://schemas.microsoft.com/office/drawing/2016/ink" xmlns:am3d="http://schemas.microsoft.com/office/drawing/2017/model3d" xmlns:o="urn:schemas-microsoft-com:office:office" xmlns:r="http://schemas.openxmlformats.org/officeDocument/2006/relationships" xmlns:m="http://schemas.openxmlformats.org/officeDocument/2006/math" xmlns:v="urn:schemas-microsoft-com:vml" xmlns:wp14="http://schemas.microsoft.com/office/word/2010/wordprocessingDrawing" xmlns:wp="http://schemas.openxmlformats.org/drawingml/2006/wordprocessingDrawing" xmlns:w10="urn:schemas-microsoft-com:office:word" xmlns:w="http://schemas.openxmlformats.org/wordprocessingml/2006/main" xmlns:w14="http://schemas.microsoft.com/office/word/2010/wordml" xmlns:w15="http://schemas.microsoft.com/office/word/2012/wordml" xmlns:w16cid="http://schemas.microsoft.com/office/word/2016/wordml/cid" xmlns:w16se="http://schemas.microsoft.com/office/word/2015/wordml/symex" xmlns:wpg="http://schemas.microsoft.com/office/word/2010/wordprocessingGroup" xmlns:wpi="http://schemas.microsoft.com/office/word/2010/wordprocessingInk" xmlns:wne="http://schemas.microsoft.com/office/word/2006/wordml" xmlns:wps="http://schemas.microsoft.com/office/word/2010/wordprocessingShape" mc:Ignorable="w14 w15 w16se w16cid wp14">
+<w:document xmlns:wpc="http://schemas.microsoft.com/office/word/2010/wordprocessingCanvas" xmlns:cx="http://schemas.microsoft.com/office/drawing/2014/chartex" xmlns:cx1="http://schemas.microsoft.com/office/drawing/2015/9/8/chartex" xmlns:mc="http://schemas.openxmlformats.org/markup-compatibility/2006" xmlns:o="urn:schemas-microsoft-com:office:office" xmlns:r="http://schemas.openxmlformats.org/officeDocument/2006/relationships" xmlns:m="http://schemas.openxmlformats.org/officeDocument/2006/math" xmlns:v="urn:schemas-microsoft-com:vml" xmlns:wp14="http://schemas.microsoft.com/office/word/2010/wordprocessingDrawing" xmlns:wp="http://schemas.openxmlformats.org/drawingml/2006/wordprocessingDrawing" xmlns:w10="urn:schemas-microsoft-com:office:word" xmlns:w="http://schemas.openxmlformats.org/wordprocessingml/2006/main" xmlns:w14="http://schemas.microsoft.com/office/word/2010/wordml" xmlns:w15="http://schemas.microsoft.com/office/word/2012/wordml" xmlns:w16se="http://schemas.microsoft.com/office/word/2015/wordml/symex" xmlns:wpg="http://schemas.microsoft.com/office/word/2010/wordprocessingGroup" xmlns:wpi="http://schemas.microsoft.com/office/word/2010/wordprocessingInk" xmlns:wne="http://schemas.microsoft.com/office/word/2006/wordml" xmlns:wps="http://schemas.microsoft.com/office/word/2010/wordprocessingShape" mc:Ignorable="w14 w15 w16se wp14">
   <w:body>
     <w:p>
       <w:r>
         <w:tab/>
-        <w:t xml:space="preserve">Plant phenology is the transition of plants through various phenophases, or observable stages of their life cycle that have a defined starting and ending point. Plant phenology has many critical applications, including the management of invasive species and forest pests; predictions of human health-related events , such as allergies and mosquito season; optimization of when to plant, fertilize, and harvest crops; understanding the timing </w:t>
+        <w:t xml:space="preserve">Plant phenology is the transition of plants through </w:t>
+      </w:r>
+      <w:del w:id="0" w:author="Natalie Robinson" w:date="2019-06-28T10:59:00Z">
+        <w:r>
+          <w:delText xml:space="preserve">various </w:delText>
+        </w:r>
+      </w:del>
+      <w:proofErr w:type="spellStart"/>
+      <w:r>
+        <w:t>phenophases</w:t>
+      </w:r>
+      <w:proofErr w:type="spellEnd"/>
+      <w:r>
+        <w:t xml:space="preserve">, or observable stages of their life cycle that have a defined starting and ending point. </w:t>
+      </w:r>
+      <w:proofErr w:type="gramStart"/>
+      <w:r>
+        <w:t>Plant phenology has many critical applications, including</w:t>
+      </w:r>
+      <w:ins w:id="1" w:author="Natalie Robinson" w:date="2019-06-28T11:02:00Z">
+        <w:r>
+          <w:t>:</w:t>
+        </w:r>
+      </w:ins>
+      <w:r>
+        <w:t xml:space="preserve"> the management of invasive species and </w:t>
+      </w:r>
+      <w:commentRangeStart w:id="2"/>
+      <w:r>
+        <w:t>forest</w:t>
+      </w:r>
+      <w:commentRangeEnd w:id="2"/>
+      <w:r>
+        <w:rPr>
+          <w:rStyle w:val="CommentReference"/>
+        </w:rPr>
+        <w:commentReference w:id="2"/>
+      </w:r>
+      <w:r>
+        <w:t xml:space="preserve"> pests; predictions of human health-related events </w:t>
+      </w:r>
+      <w:del w:id="3" w:author="Natalie Robinson" w:date="2019-06-28T11:02:00Z">
+        <w:r>
+          <w:delText>, such as</w:delText>
+        </w:r>
+      </w:del>
+      <w:ins w:id="4" w:author="Natalie Robinson" w:date="2019-06-28T11:02:00Z">
+        <w:r>
+          <w:t xml:space="preserve"> like</w:t>
+        </w:r>
+      </w:ins>
+      <w:r>
+        <w:t xml:space="preserve"> </w:t>
+      </w:r>
+      <w:ins w:id="5" w:author="Natalie Robinson" w:date="2019-06-28T11:02:00Z">
+        <w:r>
+          <w:t xml:space="preserve">the timing and severity of </w:t>
+        </w:r>
+      </w:ins>
+      <w:r>
+        <w:t>allergies</w:t>
+      </w:r>
+      <w:ins w:id="6" w:author="Natalie Robinson" w:date="2019-06-28T11:02:00Z">
+        <w:r>
+          <w:t>,</w:t>
+        </w:r>
+      </w:ins>
+      <w:r>
+        <w:t xml:space="preserve"> and </w:t>
+      </w:r>
+      <w:ins w:id="7" w:author="Natalie Robinson" w:date="2019-06-28T11:03:00Z">
+        <w:r>
+          <w:t xml:space="preserve">when </w:t>
+        </w:r>
+      </w:ins>
+      <w:r>
+        <w:t>mosquito</w:t>
+      </w:r>
+      <w:ins w:id="8" w:author="Natalie Robinson" w:date="2019-06-28T11:03:00Z">
+        <w:r>
+          <w:t xml:space="preserve">s </w:t>
+        </w:r>
+      </w:ins>
+      <w:del w:id="9" w:author="Natalie Robinson" w:date="2019-06-28T11:03:00Z">
+        <w:r>
+          <w:delText xml:space="preserve"> season</w:delText>
+        </w:r>
+      </w:del>
+      <w:ins w:id="10" w:author="Natalie Robinson" w:date="2019-06-28T11:03:00Z">
+        <w:r>
+          <w:t xml:space="preserve"> are most abundant</w:t>
+        </w:r>
+      </w:ins>
+      <w:r>
+        <w:t xml:space="preserve">; optimization of when to plant, fertilize, and harvest crops; understanding the timing </w:t>
       </w:r>
       <w:r>
         <w:t>of</w:t>
       </w:r>
       <w:r>
-        <w:t xml:space="preserve"> ecosystem processes, such as carbon-cycling; and assessment of the vulnerability of species, populations, and ecological communities to ongoing climate change</w:t>
+        <w:t xml:space="preserve"> ecosystem processes, such as carbon-cycling; and assess</w:t>
+      </w:r>
+      <w:ins w:id="11" w:author="Natalie Robinson" w:date="2019-06-28T11:04:00Z">
+        <w:r>
+          <w:t>ing</w:t>
+        </w:r>
+      </w:ins>
+      <w:del w:id="12" w:author="Natalie Robinson" w:date="2019-06-28T11:04:00Z">
+        <w:r>
+          <w:delText>ment of</w:delText>
+        </w:r>
+      </w:del>
+      <w:r>
+        <w:t xml:space="preserve"> the vulnerability of species, populations, and ecological communities to ongoing climate change</w:t>
       </w:r>
       <w:r>
         <w:t xml:space="preserve"> (</w:t>
       </w:r>
+      <w:commentRangeStart w:id="13"/>
       <w:r>
         <w:t>USA NPN</w:t>
       </w:r>
+      <w:commentRangeEnd w:id="13"/>
+      <w:r>
+        <w:rPr>
+          <w:rStyle w:val="CommentReference"/>
+        </w:rPr>
+        <w:commentReference w:id="13"/>
+      </w:r>
       <w:r>
         <w:t>)</w:t>
       </w:r>
       <w:r>
+        <w:t>.</w:t>
+      </w:r>
+      <w:proofErr w:type="gramEnd"/>
+      <w:r>
+        <w:t xml:space="preserve"> </w:t>
+      </w:r>
+      <w:r>
+        <w:t xml:space="preserve">When </w:t>
+      </w:r>
+      <w:del w:id="14" w:author="Natalie Robinson" w:date="2019-06-28T11:05:00Z">
+        <w:r>
+          <w:delText xml:space="preserve">the </w:delText>
+        </w:r>
+      </w:del>
+      <w:proofErr w:type="spellStart"/>
+      <w:ins w:id="15" w:author="Natalie Robinson" w:date="2019-06-28T11:05:00Z">
+        <w:r>
+          <w:t>phenological</w:t>
+        </w:r>
+        <w:proofErr w:type="spellEnd"/>
+        <w:r>
+          <w:t xml:space="preserve"> </w:t>
+        </w:r>
+      </w:ins>
+      <w:r>
+        <w:t>transition</w:t>
+      </w:r>
+      <w:ins w:id="16" w:author="Natalie Robinson" w:date="2019-06-28T11:05:00Z">
+        <w:r>
+          <w:t xml:space="preserve">s </w:t>
+        </w:r>
+      </w:ins>
+      <w:del w:id="17" w:author="Natalie Robinson" w:date="2019-06-28T11:05:00Z">
+        <w:r>
+          <w:delText xml:space="preserve"> of phenophases begins to happen</w:delText>
+        </w:r>
+      </w:del>
+      <w:ins w:id="18" w:author="Natalie Robinson" w:date="2019-06-28T11:05:00Z">
+        <w:r>
+          <w:t xml:space="preserve"> occur</w:t>
+        </w:r>
+      </w:ins>
+      <w:r>
+        <w:t xml:space="preserve"> earlier or later than average, </w:t>
+      </w:r>
+      <w:del w:id="19" w:author="Natalie Robinson" w:date="2019-06-28T11:06:00Z">
+        <w:r>
+          <w:delText xml:space="preserve">then </w:delText>
+        </w:r>
+      </w:del>
+      <w:ins w:id="20" w:author="Natalie Robinson" w:date="2019-06-28T11:06:00Z">
+        <w:r>
+          <w:t xml:space="preserve">the timing and impacts of </w:t>
+        </w:r>
+      </w:ins>
+      <w:r>
+        <w:t>allergies</w:t>
+      </w:r>
+      <w:r>
+        <w:t xml:space="preserve"> </w:t>
+      </w:r>
+      <w:del w:id="21" w:author="Natalie Robinson" w:date="2019-06-28T11:06:00Z">
+        <w:r>
+          <w:delText>will</w:delText>
+        </w:r>
+        <w:r>
+          <w:delText xml:space="preserve"> have an effect at differen</w:delText>
+        </w:r>
+      </w:del>
+      <w:del w:id="22" w:author="Natalie Robinson" w:date="2019-06-28T11:07:00Z">
+        <w:r>
+          <w:delText xml:space="preserve">t times due to the </w:delText>
+        </w:r>
+        <w:r>
+          <w:delText>unusual</w:delText>
+        </w:r>
+        <w:r>
+          <w:delText xml:space="preserve"> timing of flowering</w:delText>
+        </w:r>
+      </w:del>
+      <w:ins w:id="23" w:author="Natalie Robinson" w:date="2019-06-28T11:07:00Z">
+        <w:r>
+          <w:t xml:space="preserve"> changes</w:t>
+        </w:r>
+      </w:ins>
+      <w:r>
+        <w:t xml:space="preserve">, </w:t>
+      </w:r>
+      <w:ins w:id="24" w:author="Natalie Robinson" w:date="2019-06-28T11:08:00Z">
+        <w:r>
+          <w:t xml:space="preserve">crop production may suffer because of poorly timed </w:t>
+        </w:r>
+      </w:ins>
+      <w:del w:id="25" w:author="Natalie Robinson" w:date="2019-06-28T11:09:00Z">
+        <w:r>
+          <w:delText>farmers won’t know when to</w:delText>
+        </w:r>
+      </w:del>
+      <w:r>
+        <w:t xml:space="preserve"> appl</w:t>
+      </w:r>
+      <w:ins w:id="26" w:author="Natalie Robinson" w:date="2019-06-28T11:09:00Z">
+        <w:r>
+          <w:t>ication of</w:t>
+        </w:r>
+      </w:ins>
+      <w:del w:id="27" w:author="Natalie Robinson" w:date="2019-06-28T11:09:00Z">
+        <w:r>
+          <w:delText>y</w:delText>
+        </w:r>
+      </w:del>
+      <w:r>
+        <w:t xml:space="preserve"> fertilizers and pesticides</w:t>
+      </w:r>
+      <w:del w:id="28" w:author="Natalie Robinson" w:date="2019-06-28T11:09:00Z">
+        <w:r>
+          <w:delText xml:space="preserve"> and </w:delText>
+        </w:r>
+        <w:commentRangeStart w:id="29"/>
+        <w:r>
+          <w:delText>when to plant to avoid frosts</w:delText>
+        </w:r>
+        <w:commentRangeEnd w:id="29"/>
+        <w:r>
+          <w:rPr>
+            <w:rStyle w:val="CommentReference"/>
+          </w:rPr>
+          <w:commentReference w:id="29"/>
+        </w:r>
+      </w:del>
+      <w:r>
+        <w:t xml:space="preserve">, and </w:t>
+      </w:r>
+      <w:commentRangeStart w:id="30"/>
+      <w:r>
+        <w:t>the phenology of the varying trop</w:t>
+      </w:r>
+      <w:ins w:id="31" w:author="Natalie Robinson" w:date="2019-06-28T11:10:00Z">
+        <w:r>
+          <w:t>h</w:t>
+        </w:r>
+      </w:ins>
+      <w:r>
+        <w:t xml:space="preserve">ic levels of animals won’t be in sync with plant development anymore </w:t>
+      </w:r>
+      <w:commentRangeEnd w:id="30"/>
+      <w:r>
+        <w:rPr>
+          <w:rStyle w:val="CommentReference"/>
+        </w:rPr>
+        <w:commentReference w:id="30"/>
+      </w:r>
+      <w:r>
+        <w:t>(</w:t>
+      </w:r>
+      <w:r>
+        <w:t>USA NPN</w:t>
+      </w:r>
+      <w:r>
+        <w:t xml:space="preserve">). </w:t>
+      </w:r>
+      <w:commentRangeStart w:id="32"/>
+      <w:r>
+        <w:t xml:space="preserve">Without plant phenophases occurring around the same time each year, </w:t>
+      </w:r>
+      <w:r>
+        <w:t>catastrophic effects throughout the food chain may follow.</w:t>
+      </w:r>
+      <w:commentRangeEnd w:id="32"/>
+      <w:r>
+        <w:rPr>
+          <w:rStyle w:val="CommentReference"/>
+        </w:rPr>
+        <w:commentReference w:id="32"/>
+      </w:r>
+    </w:p>
+    <w:p>
+      <w:r>
+        <w:tab/>
+      </w:r>
+      <w:r>
+        <w:t xml:space="preserve">Forces that affect plant phenology include temperature, timing and duration of pest infestations and disease outbreaks, water fluxes, nutrient budgets, carbon dynamics, and food availability. One of the most obvious factors </w:t>
+      </w:r>
+      <w:commentRangeStart w:id="33"/>
+      <w:r>
+        <w:t xml:space="preserve">in relation to climate change </w:t>
+      </w:r>
+      <w:commentRangeEnd w:id="33"/>
+      <w:r>
+        <w:rPr>
+          <w:rStyle w:val="CommentReference"/>
+        </w:rPr>
+        <w:commentReference w:id="33"/>
+      </w:r>
+      <w:r>
+        <w:t xml:space="preserve">is </w:t>
+      </w:r>
+      <w:r>
+        <w:t xml:space="preserve">changing </w:t>
+      </w:r>
+      <w:r>
+        <w:t xml:space="preserve">temperature. </w:t>
+      </w:r>
+      <w:del w:id="34" w:author="Natalie Robinson" w:date="2019-06-28T11:23:00Z">
+        <w:r>
+          <w:delText xml:space="preserve">With </w:delText>
+        </w:r>
+        <w:commentRangeStart w:id="35"/>
+        <w:r>
+          <w:delText>e</w:delText>
+        </w:r>
+      </w:del>
+      <w:del w:id="36" w:author="Natalie Robinson" w:date="2019-06-28T11:24:00Z">
+        <w:r>
+          <w:delText>xtreme</w:delText>
+        </w:r>
+      </w:del>
+      <w:r>
+        <w:t xml:space="preserve"> </w:t>
+      </w:r>
+      <w:del w:id="37" w:author="Natalie Robinson" w:date="2019-06-28T11:24:00Z">
+        <w:r>
+          <w:delText xml:space="preserve">high </w:delText>
+        </w:r>
+      </w:del>
+      <w:ins w:id="38" w:author="Natalie Robinson" w:date="2019-06-28T11:24:00Z">
+        <w:r>
+          <w:t>H</w:t>
+        </w:r>
+        <w:r>
+          <w:t xml:space="preserve">igh </w:t>
+        </w:r>
+      </w:ins>
+      <w:r>
+        <w:t>temperatures</w:t>
+      </w:r>
+      <w:ins w:id="39" w:author="Natalie Robinson" w:date="2019-06-28T11:24:00Z">
+        <w:r>
+          <w:t>, for example,</w:t>
+        </w:r>
+      </w:ins>
+      <w:r>
+        <w:t xml:space="preserve"> </w:t>
+      </w:r>
+      <w:commentRangeEnd w:id="35"/>
+      <w:r>
+        <w:rPr>
+          <w:rStyle w:val="CommentReference"/>
+        </w:rPr>
+        <w:commentReference w:id="35"/>
+      </w:r>
+      <w:del w:id="40" w:author="Natalie Robinson" w:date="2019-06-28T11:24:00Z">
+        <w:r>
+          <w:delText>during the reproductive stages of plants, pollen viability, fertilization, and grain or fruit formation will be affected (</w:delText>
+        </w:r>
+        <w:r>
+          <w:delText>Hatfield, Prueger 2015</w:delText>
+        </w:r>
+        <w:r>
+          <w:delText>). For non-perennial crops,</w:delText>
+        </w:r>
+      </w:del>
+      <w:r>
+        <w:t xml:space="preserve"> </w:t>
+      </w:r>
+      <w:ins w:id="41" w:author="Natalie Robinson" w:date="2019-06-28T11:24:00Z">
+        <w:r>
+          <w:t xml:space="preserve">may cause non-perennial crops to </w:t>
+        </w:r>
+      </w:ins>
+      <w:del w:id="42" w:author="Natalie Robinson" w:date="2019-06-28T11:24:00Z">
+        <w:r>
+          <w:delText>faster</w:delText>
+        </w:r>
+      </w:del>
+      <w:r>
+        <w:t xml:space="preserve"> development </w:t>
+      </w:r>
+      <w:ins w:id="43" w:author="Natalie Robinson" w:date="2019-06-28T11:24:00Z">
+        <w:r>
+          <w:t xml:space="preserve">more quickly and </w:t>
+        </w:r>
+      </w:ins>
+      <w:del w:id="44" w:author="Natalie Robinson" w:date="2019-06-28T11:24:00Z">
+        <w:r>
+          <w:delText>due to rising temperatures results in</w:delText>
+        </w:r>
+      </w:del>
+      <w:ins w:id="45" w:author="Natalie Robinson" w:date="2019-06-28T11:24:00Z">
+        <w:r>
+          <w:t>have a</w:t>
+        </w:r>
+      </w:ins>
+      <w:r>
+        <w:t xml:space="preserve"> shorter life cycle</w:t>
+      </w:r>
+      <w:ins w:id="46" w:author="Natalie Robinson" w:date="2019-06-28T11:24:00Z">
+        <w:r>
+          <w:t>,</w:t>
+        </w:r>
+      </w:ins>
+      <w:r>
+        <w:t xml:space="preserve"> resulting in smaller plants, shorter reproductive duration, and lower yield potential (</w:t>
+      </w:r>
+      <w:r>
+        <w:t xml:space="preserve">Hatfield, </w:t>
+      </w:r>
+      <w:proofErr w:type="spellStart"/>
+      <w:r>
+        <w:t>Prueger</w:t>
+      </w:r>
+      <w:proofErr w:type="spellEnd"/>
+      <w:r>
+        <w:t xml:space="preserve"> 2015</w:t>
+      </w:r>
+      <w:r>
+        <w:t xml:space="preserve">). </w:t>
+      </w:r>
+      <w:r>
+        <w:t>Perennial crops</w:t>
+      </w:r>
+      <w:ins w:id="47" w:author="Natalie Robinson" w:date="2019-06-28T11:25:00Z">
+        <w:r>
+          <w:t xml:space="preserve"> </w:t>
+        </w:r>
+        <w:proofErr w:type="gramStart"/>
+        <w:r>
+          <w:t>may also be affected</w:t>
+        </w:r>
+        <w:proofErr w:type="gramEnd"/>
+        <w:r>
+          <w:t>,</w:t>
+        </w:r>
+      </w:ins>
+      <w:r>
+        <w:t xml:space="preserve"> </w:t>
+      </w:r>
+      <w:del w:id="48" w:author="Natalie Robinson" w:date="2019-06-28T11:25:00Z">
+        <w:r>
+          <w:delText>seem to have a more complex relationship to temperature than non-perennial crops do</w:delText>
+        </w:r>
+        <w:r>
+          <w:delText>, and climate change will affect</w:delText>
+        </w:r>
+      </w:del>
+      <w:ins w:id="49" w:author="Natalie Robinson" w:date="2019-06-28T11:25:00Z">
+        <w:r>
+          <w:t xml:space="preserve">if temperature shifts </w:t>
+        </w:r>
+      </w:ins>
+      <w:ins w:id="50" w:author="Natalie Robinson" w:date="2019-06-28T11:27:00Z">
+        <w:r>
+          <w:t>affect</w:t>
+        </w:r>
+      </w:ins>
+      <w:r>
+        <w:t xml:space="preserve"> the chilling requirements </w:t>
+      </w:r>
+      <w:del w:id="51" w:author="Natalie Robinson" w:date="2019-06-28T11:26:00Z">
+        <w:r>
+          <w:delText xml:space="preserve">of these plants that produce </w:delText>
+        </w:r>
+      </w:del>
+      <w:r>
+        <w:t>fruit or nut</w:t>
+      </w:r>
+      <w:del w:id="52" w:author="Natalie Robinson" w:date="2019-06-28T11:26:00Z">
+        <w:r>
+          <w:delText>s</w:delText>
+        </w:r>
+      </w:del>
+      <w:ins w:id="53" w:author="Natalie Robinson" w:date="2019-06-28T11:26:00Z">
+        <w:r>
+          <w:t xml:space="preserve"> production</w:t>
+        </w:r>
+      </w:ins>
+      <w:r>
+        <w:t xml:space="preserve"> (</w:t>
+      </w:r>
+      <w:r>
+        <w:t xml:space="preserve">Hatfield, </w:t>
+      </w:r>
+      <w:commentRangeStart w:id="54"/>
+      <w:proofErr w:type="spellStart"/>
+      <w:r>
+        <w:t>Prueger</w:t>
+      </w:r>
+      <w:proofErr w:type="spellEnd"/>
+      <w:r>
+        <w:t xml:space="preserve"> 2015</w:t>
+      </w:r>
+      <w:commentRangeEnd w:id="54"/>
+      <w:r>
+        <w:rPr>
+          <w:rStyle w:val="CommentReference"/>
+        </w:rPr>
+        <w:commentReference w:id="54"/>
+      </w:r>
+      <w:r>
+        <w:t xml:space="preserve">). </w:t>
+      </w:r>
+    </w:p>
+    <w:p>
+      <w:r>
+        <w:tab/>
+      </w:r>
+      <w:r>
+        <w:t xml:space="preserve">Along with temperature as a factor of phenological change, accumulated growing </w:t>
+      </w:r>
+      <w:proofErr w:type="gramStart"/>
+      <w:r>
+        <w:t>degree days</w:t>
+      </w:r>
+      <w:proofErr w:type="gramEnd"/>
+      <w:r>
+        <w:t xml:space="preserve"> are </w:t>
+      </w:r>
+      <w:commentRangeStart w:id="55"/>
+      <w:r>
+        <w:t xml:space="preserve">also important </w:t>
+      </w:r>
+      <w:commentRangeEnd w:id="55"/>
+      <w:r>
+        <w:rPr>
+          <w:rStyle w:val="CommentReference"/>
+        </w:rPr>
+        <w:commentReference w:id="55"/>
+      </w:r>
+      <w:r>
+        <w:t xml:space="preserve">to look at. Growing degree days are the number of degrees the average daily temperature exceeds </w:t>
+      </w:r>
+      <w:del w:id="56" w:author="Natalie Robinson" w:date="2019-06-28T11:28:00Z">
+        <w:r>
+          <w:delText xml:space="preserve">a base temperature, or </w:delText>
+        </w:r>
+      </w:del>
+      <w:r>
+        <w:t xml:space="preserve">the temperature below which the organism will remain developmentally inactive. For many plants, </w:t>
+      </w:r>
+      <w:del w:id="57" w:author="Natalie Robinson" w:date="2019-06-28T11:28:00Z">
+        <w:r>
+          <w:delText xml:space="preserve">there is </w:delText>
+        </w:r>
+      </w:del>
+      <w:r>
+        <w:t xml:space="preserve">a specific number of growing </w:t>
+      </w:r>
+      <w:proofErr w:type="gramStart"/>
+      <w:r>
+        <w:t>degree days</w:t>
+      </w:r>
+      <w:proofErr w:type="gramEnd"/>
+      <w:r>
+        <w:t xml:space="preserve"> </w:t>
+      </w:r>
+      <w:del w:id="58" w:author="Natalie Robinson" w:date="2019-06-28T11:28:00Z">
+        <w:r>
+          <w:delText xml:space="preserve">that </w:delText>
+        </w:r>
+      </w:del>
+      <w:r>
+        <w:t xml:space="preserve">must </w:t>
+      </w:r>
+      <w:del w:id="59" w:author="Natalie Robinson" w:date="2019-06-28T11:28:00Z">
+        <w:r>
+          <w:delText xml:space="preserve">be </w:delText>
+        </w:r>
+      </w:del>
+      <w:r>
+        <w:t>accumulate</w:t>
+      </w:r>
+      <w:del w:id="60" w:author="Natalie Robinson" w:date="2019-06-28T11:28:00Z">
+        <w:r>
+          <w:delText>d</w:delText>
+        </w:r>
+      </w:del>
+      <w:r>
+        <w:t xml:space="preserve"> to trigger a change in phenological status, such as </w:t>
+      </w:r>
+      <w:commentRangeStart w:id="61"/>
+      <w:r>
+        <w:t>budburst</w:t>
+      </w:r>
+      <w:commentRangeEnd w:id="61"/>
+      <w:r>
+        <w:rPr>
+          <w:rStyle w:val="CommentReference"/>
+        </w:rPr>
+        <w:commentReference w:id="61"/>
+      </w:r>
+      <w:del w:id="62" w:author="Natalie Robinson" w:date="2019-06-28T11:29:00Z">
+        <w:r>
+          <w:delText xml:space="preserve"> in plants</w:delText>
+        </w:r>
+      </w:del>
+      <w:r>
+        <w:t xml:space="preserve">. This minimum number of GDDs </w:t>
+      </w:r>
+      <w:del w:id="63" w:author="Natalie Robinson" w:date="2019-06-28T11:29:00Z">
+        <w:r>
+          <w:delText xml:space="preserve">for a change in phenophase </w:delText>
+        </w:r>
+      </w:del>
+      <w:proofErr w:type="gramStart"/>
+      <w:r>
+        <w:t>is referred</w:t>
+      </w:r>
+      <w:proofErr w:type="gramEnd"/>
+      <w:r>
+        <w:t xml:space="preserve"> to as a plant’s growing degree threshold. If a growing degree threshold for a phenological transition is known for a particular organism, it is possible to investigate how soon that transition is likely to be reached by calculating aggregated growing degree days over the course of a season.</w:t>
+      </w:r>
+    </w:p>
+    <w:p>
+      <w:pPr>
+        <w:ind w:firstLine="720"/>
+      </w:pPr>
+      <w:ins w:id="64" w:author="Natalie Robinson" w:date="2019-06-28T11:30:00Z">
+        <w:r>
+          <w:t xml:space="preserve">This project focuses on </w:t>
+        </w:r>
+      </w:ins>
+      <w:del w:id="65" w:author="Natalie Robinson" w:date="2019-06-28T11:30:00Z">
+        <w:r>
+          <w:delText xml:space="preserve">By studying </w:delText>
+        </w:r>
+      </w:del>
+      <w:r>
+        <w:t>the phenology of deciduous broadleaf trees</w:t>
+      </w:r>
+      <w:r>
+        <w:t xml:space="preserve">, a perennial plant, within several </w:t>
+      </w:r>
+      <w:commentRangeStart w:id="66"/>
+      <w:r>
+        <w:t>NEON</w:t>
+      </w:r>
+      <w:commentRangeEnd w:id="66"/>
+      <w:r>
+        <w:rPr>
+          <w:rStyle w:val="CommentReference"/>
+        </w:rPr>
+        <w:commentReference w:id="66"/>
+      </w:r>
+      <w:r>
+        <w:t xml:space="preserve"> domains throughout the United States</w:t>
+      </w:r>
+      <w:ins w:id="67" w:author="Natalie Robinson" w:date="2019-06-28T11:30:00Z">
+        <w:r>
+          <w:t>. Specifically</w:t>
+        </w:r>
+      </w:ins>
+      <w:ins w:id="68" w:author="Natalie Robinson" w:date="2019-06-28T11:31:00Z">
+        <w:r>
+          <w:t>,</w:t>
+        </w:r>
+      </w:ins>
+      <w:r>
+        <w:t xml:space="preserve"> </w:t>
+      </w:r>
+      <w:del w:id="69" w:author="Natalie Robinson" w:date="2019-06-28T11:31:00Z">
+        <w:r>
+          <w:delText>and viewing their</w:delText>
+        </w:r>
+      </w:del>
+      <w:ins w:id="70" w:author="Natalie Robinson" w:date="2019-06-28T11:31:00Z">
+        <w:r>
+          <w:t>deciduous broadleaf</w:t>
+        </w:r>
+      </w:ins>
+      <w:r>
+        <w:t xml:space="preserve"> </w:t>
+      </w:r>
+      <w:ins w:id="71" w:author="Natalie Robinson" w:date="2019-06-28T11:31:00Z">
+        <w:r>
+          <w:t>“</w:t>
+        </w:r>
+      </w:ins>
+      <w:commentRangeStart w:id="72"/>
+      <w:r>
+        <w:t>green-up</w:t>
+      </w:r>
+      <w:commentRangeEnd w:id="72"/>
+      <w:r>
+        <w:rPr>
+          <w:rStyle w:val="CommentReference"/>
+        </w:rPr>
+        <w:commentReference w:id="72"/>
+      </w:r>
+      <w:ins w:id="73" w:author="Natalie Robinson" w:date="2019-06-28T11:31:00Z">
+        <w:r>
+          <w:t>”</w:t>
+        </w:r>
+      </w:ins>
+      <w:r>
+        <w:t xml:space="preserve"> </w:t>
+      </w:r>
+      <w:proofErr w:type="gramStart"/>
+      <w:ins w:id="74" w:author="Natalie Robinson" w:date="2019-06-28T11:31:00Z">
+        <w:r>
+          <w:t>will be compared</w:t>
+        </w:r>
+        <w:proofErr w:type="gramEnd"/>
+        <w:r>
+          <w:t xml:space="preserve"> to </w:t>
+        </w:r>
+      </w:ins>
+      <w:del w:id="75" w:author="Natalie Robinson" w:date="2019-06-28T11:31:00Z">
+        <w:r>
+          <w:delText xml:space="preserve">along with the </w:delText>
+        </w:r>
+      </w:del>
+      <w:r>
+        <w:t>temperatures through</w:t>
+      </w:r>
+      <w:ins w:id="76" w:author="Natalie Robinson" w:date="2019-06-28T11:31:00Z">
+        <w:r>
+          <w:t>out</w:t>
+        </w:r>
+      </w:ins>
+      <w:r>
+        <w:t xml:space="preserve"> a season</w:t>
+      </w:r>
+      <w:ins w:id="77" w:author="Natalie Robinson" w:date="2019-06-28T11:35:00Z">
+        <w:r>
+          <w:t>… (</w:t>
+        </w:r>
+        <w:proofErr w:type="gramStart"/>
+        <w:r>
+          <w:t>to</w:t>
+        </w:r>
+        <w:proofErr w:type="gramEnd"/>
+        <w:r>
+          <w:t xml:space="preserve"> do/look at what exactly?)</w:t>
+        </w:r>
+      </w:ins>
+      <w:del w:id="78" w:author="Natalie Robinson" w:date="2019-06-28T11:31:00Z">
+        <w:r>
+          <w:delText xml:space="preserve">, </w:delText>
+        </w:r>
+        <w:commentRangeStart w:id="79"/>
+        <w:r>
+          <w:delText xml:space="preserve">the broader impacts of climate </w:delText>
+        </w:r>
+      </w:del>
+      <w:commentRangeEnd w:id="79"/>
+      <w:r>
+        <w:rPr>
+          <w:rStyle w:val="CommentReference"/>
+        </w:rPr>
+        <w:commentReference w:id="79"/>
+      </w:r>
+      <w:del w:id="80" w:author="Natalie Robinson" w:date="2019-06-28T11:31:00Z">
+        <w:r>
+          <w:delText>changes or land use change can be investigated</w:delText>
+        </w:r>
+      </w:del>
+      <w:r>
         <w:t xml:space="preserve">. </w:t>
       </w:r>
-      <w:r>
-        <w:t>When the transition of phenophases begins to happen earlier or later than average, then allergies</w:t>
-      </w:r>
-      <w:r>
-        <w:t xml:space="preserve"> will</w:t>
-      </w:r>
-      <w:r>
-        <w:t xml:space="preserve"> have an effect at different times due to the </w:t>
-      </w:r>
-      <w:r>
-        <w:t>unusual</w:t>
-      </w:r>
-      <w:r>
-        <w:t xml:space="preserve"> timing of flowering</w:t>
-      </w:r>
-      <w:r>
-        <w:t>, farmers won’t know when to apply fertilizers and pesticides and when to plant to avoid frosts, and the phenology of the varying tropic levels of animals won’t be in sync with plant development anymore (</w:t>
-      </w:r>
-      <w:r>
-        <w:t>USA NPN</w:t>
-      </w:r>
-      <w:r>
-        <w:t xml:space="preserve">). Without plant phenophases occurring around the same time each year, </w:t>
-      </w:r>
-      <w:r>
-        <w:t>catastrophic effects throughout the food chain may follow.</w:t>
-      </w:r>
-    </w:p>
-    <w:p>
-      <w:r>
-        <w:tab/>
-      </w:r>
-      <w:r>
-        <w:t xml:space="preserve">Forces that affect plant phenology include temperature, timing and duration of pest infestations and disease outbreaks, water fluxes, nutrient budgets, carbon dynamics, and food availability. One of the most obvious factors in relation to climate change is </w:t>
-      </w:r>
-      <w:r>
-        <w:t xml:space="preserve">changing </w:t>
-      </w:r>
-      <w:r>
-        <w:t xml:space="preserve">temperature. </w:t>
-      </w:r>
-      <w:r>
-        <w:t>With extreme high temperatures during the reproductive stages of plants, pollen viability, fertilization, and grain or fruit formation will be affected (</w:t>
-      </w:r>
-      <w:r>
-        <w:t xml:space="preserve">Hatfield, </w:t>
-      </w:r>
-      <w:proofErr w:type="spellStart"/>
-      <w:r>
-        <w:t>Prueger</w:t>
-      </w:r>
-      <w:proofErr w:type="spellEnd"/>
-      <w:r>
-        <w:t xml:space="preserve"> 2015</w:t>
-      </w:r>
-      <w:r>
-        <w:t>). For non-perennial crops, faster development due to rising temperatures results in shorter life cycle resulting in smaller plants, shorter reproductive duration, and lower yield potential (</w:t>
-      </w:r>
-      <w:r>
-        <w:t xml:space="preserve">Hatfield, </w:t>
-      </w:r>
-      <w:proofErr w:type="spellStart"/>
-      <w:r>
-        <w:t>Prueger</w:t>
-      </w:r>
-      <w:proofErr w:type="spellEnd"/>
-      <w:r>
-        <w:t xml:space="preserve"> 2015</w:t>
-      </w:r>
-      <w:r>
-        <w:t xml:space="preserve">). </w:t>
-      </w:r>
-      <w:r>
-        <w:t>Perennial crops seem to have a more complex relationship to temperature than non-perennial crops do</w:t>
-      </w:r>
-      <w:r>
-        <w:t>, and climate change will affect the chilling requirements of these plants that produce fruit or nuts (</w:t>
-      </w:r>
-      <w:r>
-        <w:t xml:space="preserve">Hatfield, </w:t>
-      </w:r>
-      <w:proofErr w:type="spellStart"/>
-      <w:r>
-        <w:t>Prueger</w:t>
-      </w:r>
-      <w:proofErr w:type="spellEnd"/>
-      <w:r>
-        <w:t xml:space="preserve"> 2015</w:t>
-      </w:r>
-      <w:r>
-        <w:t xml:space="preserve">). </w:t>
-      </w:r>
-    </w:p>
-    <w:p>
-      <w:r>
-        <w:tab/>
-      </w:r>
-      <w:r>
-        <w:t>Along with temperature as a factor of phenological change, accumulated growing degree days are also important to look at. Growing degree days are the number of degrees the average daily temperature exceeds a base temperature, or the temperature below which the organism will remain developmentally inactive. For many plants, there is a specific number of growing degree days that must be accumulated to trigger a change in phenological status, such as budburst in plants. This minimum numbe</w:t>
-      </w:r>
-      <w:bookmarkStart w:id="0" w:name="_GoBack"/>
-      <w:bookmarkEnd w:id="0"/>
-      <w:r>
-        <w:t>r of GDDs for a change in phenophase is referred to as a plant’s growing degree threshold. If a growing degree threshold for a phenological transition is known for a particular organism, it is possible to investigate how soon that transition is likely to be reached by calculating aggregated growing degree days over the course of a season.</w:t>
-      </w:r>
-    </w:p>
-    <w:p>
-      <w:pPr>
-        <w:ind w:firstLine="720"/>
-      </w:pPr>
-      <w:r>
-        <w:t>By studying the phenology of deciduous broadleaf trees</w:t>
-      </w:r>
-      <w:r>
-        <w:t xml:space="preserve">, a perennial plant, within several NEON domains throughout the United States and viewing their green-up along with the temperatures through a season, the broader impacts of climate changes or land use change can be investigated. Deciduous trees are among the USA-NPN regional species list to monitor due to their dominance in their habitat, their conservation value, association with health issues such as allergens, and their importance to ecosystem services such as food supply. </w:t>
-      </w:r>
-      <w:r>
-        <w:t>According to the EPA, two phenology derived variables as climate change indicators are length of the growing season of plants and leaf and bloom dates. By using data collected by NEON, deciduous tree leaf growth throughout time at a field site within one season will be graphed along with the temperature over the season, so that the implications of climate change can be explored.</w:t>
-      </w:r>
-      <w:r>
-        <w:t xml:space="preserve"> The accumulated growing degree days for the sites will also be displayed so that the changes in </w:t>
+      <w:commentRangeStart w:id="81"/>
+      <w:r>
+        <w:t xml:space="preserve">Deciduous trees </w:t>
+      </w:r>
+      <w:commentRangeEnd w:id="81"/>
+      <w:r>
+        <w:rPr>
+          <w:rStyle w:val="CommentReference"/>
+        </w:rPr>
+        <w:commentReference w:id="81"/>
+      </w:r>
+      <w:r>
+        <w:t xml:space="preserve">are among the USA-NPN regional species list to monitor due to their dominance in their habitat, their conservation value, association with health issues such as allergens, and their importance to ecosystem services such as food </w:t>
       </w:r>
       <w:r>
         <w:lastRenderedPageBreak/>
-        <w:t>phenophases can be compared to the heat accumulation at the site, further allowing for the exploration of plant phenology and its relation to climate change.</w:t>
+        <w:t xml:space="preserve">supply. </w:t>
+      </w:r>
+      <w:commentRangeStart w:id="82"/>
+      <w:r>
+        <w:t>According</w:t>
+      </w:r>
+      <w:commentRangeEnd w:id="82"/>
+      <w:r>
+        <w:rPr>
+          <w:rStyle w:val="CommentReference"/>
+        </w:rPr>
+        <w:commentReference w:id="82"/>
+      </w:r>
+      <w:r>
+        <w:t xml:space="preserve"> to the EPA, two </w:t>
+      </w:r>
+      <w:proofErr w:type="gramStart"/>
+      <w:r>
+        <w:t>phenology derived</w:t>
+      </w:r>
+      <w:proofErr w:type="gramEnd"/>
+      <w:r>
+        <w:t xml:space="preserve"> variables as climate change indicators are length of the growing season of plants and leaf and bloom dates. By using data collected by NEON, deciduous tree leaf growth throughout time at a field site within one season </w:t>
+      </w:r>
+      <w:proofErr w:type="gramStart"/>
+      <w:r>
+        <w:t>will be graphed</w:t>
+      </w:r>
+      <w:proofErr w:type="gramEnd"/>
+      <w:r>
+        <w:t xml:space="preserve"> along with the temperature over the season, so that the implications of </w:t>
+      </w:r>
+      <w:commentRangeStart w:id="83"/>
+      <w:r>
+        <w:t xml:space="preserve">climate change </w:t>
+      </w:r>
+      <w:commentRangeEnd w:id="83"/>
+      <w:r>
+        <w:rPr>
+          <w:rStyle w:val="CommentReference"/>
+        </w:rPr>
+        <w:commentReference w:id="83"/>
+      </w:r>
+      <w:r>
+        <w:t>can be explored.</w:t>
+      </w:r>
+      <w:r>
+        <w:t xml:space="preserve"> The accumulated growing degree days for the sites will also be displayed so that the changes in phenophases can be compared to the heat accumulation at the site, further allowing for the exploration of plant phenology and its relation to climate change.</w:t>
       </w:r>
     </w:p>
     <w:p/>
@@ -324,8 +1035,383 @@
 </w:document>
 </file>
 
+<file path=word/comments.xml><?xml version="1.0" encoding="utf-8"?>
+<w:comments xmlns:wpc="http://schemas.microsoft.com/office/word/2010/wordprocessingCanvas" xmlns:cx="http://schemas.microsoft.com/office/drawing/2014/chartex" xmlns:cx1="http://schemas.microsoft.com/office/drawing/2015/9/8/chartex" xmlns:mc="http://schemas.openxmlformats.org/markup-compatibility/2006" xmlns:o="urn:schemas-microsoft-com:office:office" xmlns:r="http://schemas.openxmlformats.org/officeDocument/2006/relationships" xmlns:m="http://schemas.openxmlformats.org/officeDocument/2006/math" xmlns:v="urn:schemas-microsoft-com:vml" xmlns:wp14="http://schemas.microsoft.com/office/word/2010/wordprocessingDrawing" xmlns:wp="http://schemas.openxmlformats.org/drawingml/2006/wordprocessingDrawing" xmlns:w10="urn:schemas-microsoft-com:office:word" xmlns:w="http://schemas.openxmlformats.org/wordprocessingml/2006/main" xmlns:w14="http://schemas.microsoft.com/office/word/2010/wordml" xmlns:w15="http://schemas.microsoft.com/office/word/2012/wordml" xmlns:w16se="http://schemas.microsoft.com/office/word/2015/wordml/symex" xmlns:wpg="http://schemas.microsoft.com/office/word/2010/wordprocessingGroup" xmlns:wpi="http://schemas.microsoft.com/office/word/2010/wordprocessingInk" xmlns:wne="http://schemas.microsoft.com/office/word/2006/wordml" xmlns:wps="http://schemas.microsoft.com/office/word/2010/wordprocessingShape" mc:Ignorable="w14 w15 w16se wp14">
+  <w:comment w:id="2" w:author="Natalie Robinson" w:date="2019-06-28T11:01:00Z" w:initials="NR">
+    <w:p>
+      <w:pPr>
+        <w:pStyle w:val="CommentText"/>
+      </w:pPr>
+      <w:r>
+        <w:rPr>
+          <w:rStyle w:val="CommentReference"/>
+        </w:rPr>
+        <w:annotationRef/>
+      </w:r>
+      <w:r>
+        <w:t>What are “forest pests”? Are these insects? Are the impacts on pests specific to those in forests only or can you say there are impacts on insect pests in general?</w:t>
+      </w:r>
+    </w:p>
+  </w:comment>
+  <w:comment w:id="13" w:author="Natalie Robinson" w:date="2019-06-28T11:05:00Z" w:initials="NR">
+    <w:p>
+      <w:pPr>
+        <w:pStyle w:val="CommentText"/>
+      </w:pPr>
+      <w:r>
+        <w:rPr>
+          <w:rStyle w:val="CommentReference"/>
+        </w:rPr>
+        <w:annotationRef/>
+      </w:r>
+      <w:r>
+        <w:t>This is a good primary resource, but I’d like to see a few more references to primary literature</w:t>
+      </w:r>
+    </w:p>
+  </w:comment>
+  <w:comment w:id="29" w:author="Natalie Robinson" w:date="2019-06-28T11:08:00Z" w:initials="NR">
+    <w:p>
+      <w:pPr>
+        <w:pStyle w:val="CommentText"/>
+      </w:pPr>
+      <w:r>
+        <w:rPr>
+          <w:rStyle w:val="CommentReference"/>
+        </w:rPr>
+        <w:annotationRef/>
+      </w:r>
+      <w:r>
+        <w:t>This seems more related to early/late frosts than to phenology itself</w:t>
+      </w:r>
+    </w:p>
+  </w:comment>
+  <w:comment w:id="30" w:author="Natalie Robinson" w:date="2019-06-28T11:09:00Z" w:initials="NR">
+    <w:p>
+      <w:pPr>
+        <w:pStyle w:val="CommentText"/>
+      </w:pPr>
+      <w:r>
+        <w:rPr>
+          <w:rStyle w:val="CommentReference"/>
+        </w:rPr>
+        <w:annotationRef/>
+      </w:r>
+      <w:r>
+        <w:t xml:space="preserve">I might say “animals at various trophic levels may have reduced survival or fecundity rates as their own life cycles become out of sync with the plant </w:t>
+      </w:r>
+      <w:proofErr w:type="spellStart"/>
+      <w:r>
+        <w:t>phenological</w:t>
+      </w:r>
+      <w:proofErr w:type="spellEnd"/>
+      <w:r>
+        <w:t xml:space="preserve"> transitions on which they rely.” You’ll want to look for good references to back this up.</w:t>
+      </w:r>
+    </w:p>
+  </w:comment>
+  <w:comment w:id="32" w:author="Natalie Robinson" w:date="2019-06-28T11:12:00Z" w:initials="NR">
+    <w:p>
+      <w:pPr>
+        <w:pStyle w:val="CommentText"/>
+      </w:pPr>
+      <w:r>
+        <w:rPr>
+          <w:rStyle w:val="CommentReference"/>
+        </w:rPr>
+        <w:annotationRef/>
+      </w:r>
+      <w:r>
+        <w:t>This is a very strong statement, and needs some references to back it up</w:t>
+      </w:r>
+    </w:p>
+  </w:comment>
+  <w:comment w:id="33" w:author="Natalie Robinson" w:date="2019-06-28T11:13:00Z" w:initials="NR">
+    <w:p>
+      <w:pPr>
+        <w:pStyle w:val="CommentText"/>
+      </w:pPr>
+      <w:r>
+        <w:rPr>
+          <w:rStyle w:val="CommentReference"/>
+        </w:rPr>
+        <w:annotationRef/>
+      </w:r>
+      <w:r>
+        <w:t xml:space="preserve">This is good, but it </w:t>
+      </w:r>
+      <w:proofErr w:type="spellStart"/>
+      <w:r>
+        <w:t>kinda</w:t>
+      </w:r>
+      <w:proofErr w:type="spellEnd"/>
+      <w:r>
+        <w:t xml:space="preserve"> comes out of the blue. How about moving it to the forefront of the paragraph by starting the paragraph with a discussion of how plant phenology is highly influenced by climate change, </w:t>
+      </w:r>
+      <w:r>
+        <w:t>both</w:t>
+      </w:r>
+      <w:r>
+        <w:t xml:space="preserve"> directly (through the impacts on temperature and precipitation on </w:t>
+      </w:r>
+      <w:proofErr w:type="spellStart"/>
+      <w:r>
+        <w:t>phenological</w:t>
+      </w:r>
+      <w:proofErr w:type="spellEnd"/>
+      <w:r>
+        <w:t xml:space="preserve"> transitions), </w:t>
+      </w:r>
+      <w:r>
+        <w:t>and</w:t>
+      </w:r>
+      <w:r>
+        <w:t xml:space="preserve"> indirectly </w:t>
+      </w:r>
+      <w:r>
+        <w:t>(</w:t>
+      </w:r>
+      <w:r>
+        <w:t>through the influence of climate change on the other forces you mentioned</w:t>
+      </w:r>
+      <w:r>
+        <w:t xml:space="preserve"> - </w:t>
+      </w:r>
+      <w:r>
+        <w:t>which then impact plant phenology)?</w:t>
+      </w:r>
+      <w:r>
+        <w:t xml:space="preserve"> </w:t>
+      </w:r>
+    </w:p>
+    <w:p>
+      <w:pPr>
+        <w:pStyle w:val="CommentText"/>
+      </w:pPr>
+    </w:p>
+    <w:p>
+      <w:pPr>
+        <w:pStyle w:val="CommentText"/>
+      </w:pPr>
+      <w:r>
+        <w:t xml:space="preserve">Then you can synthesize down to focusing on temp, something like: “Of particular interest for this project is the impacts on temperature on plant phenology…” </w:t>
+      </w:r>
+    </w:p>
+  </w:comment>
+  <w:comment w:id="35" w:author="Natalie Robinson" w:date="2019-06-28T11:21:00Z" w:initials="NR">
+    <w:p>
+      <w:pPr>
+        <w:pStyle w:val="CommentText"/>
+      </w:pPr>
+      <w:r>
+        <w:rPr>
+          <w:rStyle w:val="CommentReference"/>
+        </w:rPr>
+        <w:annotationRef/>
+      </w:r>
+      <w:r>
+        <w:t>Climate change also includes negative temperature shifts in some regions, can you find something to add about shifts in the opposite direction as well?</w:t>
+      </w:r>
+    </w:p>
+  </w:comment>
+  <w:comment w:id="54" w:author="Natalie Robinson" w:date="2019-06-28T11:26:00Z" w:initials="NR">
+    <w:p>
+      <w:pPr>
+        <w:pStyle w:val="CommentText"/>
+      </w:pPr>
+      <w:r>
+        <w:rPr>
+          <w:rStyle w:val="CommentReference"/>
+        </w:rPr>
+        <w:annotationRef/>
+      </w:r>
+      <w:r>
+        <w:t xml:space="preserve">For these sentences, my suggestions are aimed at streamlining and getting right to the point. </w:t>
+      </w:r>
+    </w:p>
+  </w:comment>
+  <w:comment w:id="55" w:author="Natalie Robinson" w:date="2019-06-28T11:27:00Z" w:initials="NR">
+    <w:p>
+      <w:pPr>
+        <w:pStyle w:val="CommentText"/>
+      </w:pPr>
+      <w:r>
+        <w:rPr>
+          <w:rStyle w:val="CommentReference"/>
+        </w:rPr>
+        <w:annotationRef/>
+      </w:r>
+      <w:r>
+        <w:t>I would actually say GGDs are even *more* important to consider than temperature alone.</w:t>
+      </w:r>
+    </w:p>
+  </w:comment>
+  <w:comment w:id="61" w:author="Natalie Robinson" w:date="2019-06-28T11:29:00Z" w:initials="NR">
+    <w:p>
+      <w:pPr>
+        <w:pStyle w:val="CommentText"/>
+      </w:pPr>
+      <w:r>
+        <w:rPr>
+          <w:rStyle w:val="CommentReference"/>
+        </w:rPr>
+        <w:annotationRef/>
+      </w:r>
+      <w:r>
+        <w:t>Define this</w:t>
+      </w:r>
+    </w:p>
+  </w:comment>
+  <w:comment w:id="66" w:author="Natalie Robinson" w:date="2019-06-28T11:33:00Z" w:initials="NR">
+    <w:p>
+      <w:pPr>
+        <w:pStyle w:val="CommentText"/>
+      </w:pPr>
+      <w:r>
+        <w:rPr>
+          <w:rStyle w:val="CommentReference"/>
+        </w:rPr>
+        <w:annotationRef/>
+      </w:r>
+      <w:r>
+        <w:t xml:space="preserve">You need to add a general overview of NEON to your intro to the project, before diving into the specifics of what type of plant and </w:t>
+      </w:r>
+      <w:proofErr w:type="spellStart"/>
+      <w:r>
+        <w:t>phenophase</w:t>
+      </w:r>
+      <w:proofErr w:type="spellEnd"/>
+      <w:r>
+        <w:t xml:space="preserve"> you’ll examine.</w:t>
+      </w:r>
+    </w:p>
+  </w:comment>
+  <w:comment w:id="72" w:author="Natalie Robinson" w:date="2019-06-28T11:31:00Z" w:initials="NR">
+    <w:p>
+      <w:pPr>
+        <w:pStyle w:val="CommentText"/>
+      </w:pPr>
+      <w:r>
+        <w:rPr>
+          <w:rStyle w:val="CommentReference"/>
+        </w:rPr>
+        <w:annotationRef/>
+      </w:r>
+      <w:r>
+        <w:t>Please define</w:t>
+      </w:r>
+    </w:p>
+  </w:comment>
+  <w:comment w:id="79" w:author="Natalie Robinson" w:date="2019-06-28T11:31:00Z" w:initials="NR">
+    <w:p>
+      <w:pPr>
+        <w:pStyle w:val="CommentText"/>
+      </w:pPr>
+      <w:r>
+        <w:rPr>
+          <w:rStyle w:val="CommentReference"/>
+        </w:rPr>
+        <w:annotationRef/>
+      </w:r>
+      <w:r>
+        <w:t>Not in the scope of this project</w:t>
+      </w:r>
+    </w:p>
+  </w:comment>
+  <w:comment w:id="81" w:author="Natalie Robinson" w:date="2019-06-28T11:34:00Z" w:initials="NR">
+    <w:p>
+      <w:pPr>
+        <w:pStyle w:val="CommentText"/>
+      </w:pPr>
+      <w:r>
+        <w:rPr>
+          <w:rStyle w:val="CommentReference"/>
+        </w:rPr>
+        <w:annotationRef/>
+      </w:r>
+      <w:r>
+        <w:t xml:space="preserve">I would also move this up in the paragraph, bringing in these larger concepts before detailing the specifics of </w:t>
+      </w:r>
+      <w:proofErr w:type="spellStart"/>
+      <w:r>
+        <w:t>phenophase</w:t>
+      </w:r>
+      <w:proofErr w:type="spellEnd"/>
+      <w:r>
+        <w:t xml:space="preserve"> choice, etc.</w:t>
+      </w:r>
+    </w:p>
+  </w:comment>
+  <w:comment w:id="82" w:author="Natalie Robinson" w:date="2019-06-28T11:35:00Z" w:initials="NR">
+    <w:p>
+      <w:pPr>
+        <w:pStyle w:val="CommentText"/>
+      </w:pPr>
+      <w:r>
+        <w:rPr>
+          <w:rStyle w:val="CommentReference"/>
+        </w:rPr>
+        <w:annotationRef/>
+      </w:r>
+      <w:r>
+        <w:t xml:space="preserve">I’m not sure what this sentence means. </w:t>
+      </w:r>
+    </w:p>
+  </w:comment>
+  <w:comment w:id="83" w:author="Natalie Robinson" w:date="2019-06-28T11:36:00Z" w:initials="NR">
+    <w:p>
+      <w:pPr>
+        <w:pStyle w:val="CommentText"/>
+      </w:pPr>
+      <w:r>
+        <w:rPr>
+          <w:rStyle w:val="CommentReference"/>
+        </w:rPr>
+        <w:annotationRef/>
+      </w:r>
+      <w:r>
+        <w:t xml:space="preserve">Climate change is *much* bigger than the scope of this project. You can make comparisons (especially if you add in that you’ll do this across years, or across the observatory), and I suggest playing that up as a first step toward assessing broader implications and coarser scale </w:t>
+      </w:r>
+      <w:r>
+        <w:t>patterns.</w:t>
+      </w:r>
+      <w:bookmarkStart w:id="84" w:name="_GoBack"/>
+      <w:bookmarkEnd w:id="84"/>
+    </w:p>
+  </w:comment>
+</w:comments>
+</file>
+
+<file path=word/commentsExtended.xml><?xml version="1.0" encoding="utf-8"?>
+<w15:commentsEx xmlns:wpc="http://schemas.microsoft.com/office/word/2010/wordprocessingCanvas" xmlns:cx="http://schemas.microsoft.com/office/drawing/2014/chartex" xmlns:cx1="http://schemas.microsoft.com/office/drawing/2015/9/8/chartex" xmlns:mc="http://schemas.openxmlformats.org/markup-compatibility/2006" xmlns:o="urn:schemas-microsoft-com:office:office" xmlns:r="http://schemas.openxmlformats.org/officeDocument/2006/relationships" xmlns:m="http://schemas.openxmlformats.org/officeDocument/2006/math" xmlns:v="urn:schemas-microsoft-com:vml" xmlns:wp14="http://schemas.microsoft.com/office/word/2010/wordprocessingDrawing" xmlns:wp="http://schemas.openxmlformats.org/drawingml/2006/wordprocessingDrawing" xmlns:w10="urn:schemas-microsoft-com:office:word" xmlns:w="http://schemas.openxmlformats.org/wordprocessingml/2006/main" xmlns:w14="http://schemas.microsoft.com/office/word/2010/wordml" xmlns:w15="http://schemas.microsoft.com/office/word/2012/wordml" xmlns:w16se="http://schemas.microsoft.com/office/word/2015/wordml/symex" xmlns:wpg="http://schemas.microsoft.com/office/word/2010/wordprocessingGroup" xmlns:wpi="http://schemas.microsoft.com/office/word/2010/wordprocessingInk" xmlns:wne="http://schemas.microsoft.com/office/word/2006/wordml" xmlns:wps="http://schemas.microsoft.com/office/word/2010/wordprocessingShape" mc:Ignorable="w14 w15 w16se wp14">
+  <w15:commentEx w15:paraId="4CF9E89F" w15:done="0"/>
+  <w15:commentEx w15:paraId="4FD38B04" w15:done="0"/>
+  <w15:commentEx w15:paraId="176219E6" w15:done="0"/>
+  <w15:commentEx w15:paraId="7C169B53" w15:done="0"/>
+  <w15:commentEx w15:paraId="607C34A7" w15:done="0"/>
+  <w15:commentEx w15:paraId="266AF3F0" w15:done="0"/>
+  <w15:commentEx w15:paraId="3FF8A906" w15:done="0"/>
+  <w15:commentEx w15:paraId="10F2E7AC" w15:done="0"/>
+  <w15:commentEx w15:paraId="58B532A5" w15:done="0"/>
+  <w15:commentEx w15:paraId="22153803" w15:done="0"/>
+  <w15:commentEx w15:paraId="47494F1E" w15:done="0"/>
+  <w15:commentEx w15:paraId="40EF7BCA" w15:done="0"/>
+  <w15:commentEx w15:paraId="2EA6E17D" w15:done="0"/>
+  <w15:commentEx w15:paraId="54F9EB36" w15:done="0"/>
+  <w15:commentEx w15:paraId="337F4CD8" w15:done="0"/>
+  <w15:commentEx w15:paraId="20E5A685" w15:done="0"/>
+</w15:commentsEx>
+</file>
+
+<file path=word/people.xml><?xml version="1.0" encoding="utf-8"?>
+<w15:people xmlns:wpc="http://schemas.microsoft.com/office/word/2010/wordprocessingCanvas" xmlns:cx="http://schemas.microsoft.com/office/drawing/2014/chartex" xmlns:cx1="http://schemas.microsoft.com/office/drawing/2015/9/8/chartex" xmlns:mc="http://schemas.openxmlformats.org/markup-compatibility/2006" xmlns:o="urn:schemas-microsoft-com:office:office" xmlns:r="http://schemas.openxmlformats.org/officeDocument/2006/relationships" xmlns:m="http://schemas.openxmlformats.org/officeDocument/2006/math" xmlns:v="urn:schemas-microsoft-com:vml" xmlns:wp14="http://schemas.microsoft.com/office/word/2010/wordprocessingDrawing" xmlns:wp="http://schemas.openxmlformats.org/drawingml/2006/wordprocessingDrawing" xmlns:w10="urn:schemas-microsoft-com:office:word" xmlns:w="http://schemas.openxmlformats.org/wordprocessingml/2006/main" xmlns:w14="http://schemas.microsoft.com/office/word/2010/wordml" xmlns:w15="http://schemas.microsoft.com/office/word/2012/wordml" xmlns:w16se="http://schemas.microsoft.com/office/word/2015/wordml/symex" xmlns:wpg="http://schemas.microsoft.com/office/word/2010/wordprocessingGroup" xmlns:wpi="http://schemas.microsoft.com/office/word/2010/wordprocessingInk" xmlns:wne="http://schemas.microsoft.com/office/word/2006/wordml" xmlns:wps="http://schemas.microsoft.com/office/word/2010/wordprocessingShape" mc:Ignorable="w14 w15 w16se wp14">
+  <w15:person w15:author="Natalie Robinson">
+    <w15:presenceInfo w15:providerId="None" w15:userId="Natalie Robinson"/>
+  </w15:person>
+</w15:people>
+</file>
+
 <file path=word/styles.xml><?xml version="1.0" encoding="utf-8"?>
-<w:styles xmlns:mc="http://schemas.openxmlformats.org/markup-compatibility/2006" xmlns:r="http://schemas.openxmlformats.org/officeDocument/2006/relationships" xmlns:w="http://schemas.openxmlformats.org/wordprocessingml/2006/main" xmlns:w14="http://schemas.microsoft.com/office/word/2010/wordml" xmlns:w15="http://schemas.microsoft.com/office/word/2012/wordml" xmlns:w16cid="http://schemas.microsoft.com/office/word/2016/wordml/cid" xmlns:w16se="http://schemas.microsoft.com/office/word/2015/wordml/symex" mc:Ignorable="w14 w15 w16se w16cid">
+<w:styles xmlns:mc="http://schemas.openxmlformats.org/markup-compatibility/2006" xmlns:r="http://schemas.openxmlformats.org/officeDocument/2006/relationships" xmlns:w="http://schemas.openxmlformats.org/wordprocessingml/2006/main" xmlns:w14="http://schemas.microsoft.com/office/word/2010/wordml" xmlns:w15="http://schemas.microsoft.com/office/word/2012/wordml" xmlns:w16se="http://schemas.microsoft.com/office/word/2015/wordml/symex" mc:Ignorable="w14 w15 w16se">
   <w:docDefaults>
     <w:rPrDefault>
       <w:rPr>
@@ -337,7 +1423,7 @@
     </w:rPrDefault>
     <w:pPrDefault/>
   </w:docDefaults>
-  <w:latentStyles w:defLockedState="0" w:defUIPriority="99" w:defSemiHidden="0" w:defUnhideWhenUsed="0" w:defQFormat="0" w:count="376">
+  <w:latentStyles w:defLockedState="0" w:defUIPriority="99" w:defSemiHidden="0" w:defUnhideWhenUsed="0" w:defQFormat="0" w:count="371">
     <w:lsdException w:name="Normal" w:uiPriority="0" w:qFormat="1"/>
     <w:lsdException w:name="heading 1" w:uiPriority="9" w:qFormat="1"/>
     <w:lsdException w:name="heading 2" w:semiHidden="1" w:uiPriority="9" w:unhideWhenUsed="1" w:qFormat="1"/>
@@ -709,11 +1795,6 @@
     <w:lsdException w:name="List Table 5 Dark Accent 6" w:uiPriority="50"/>
     <w:lsdException w:name="List Table 6 Colorful Accent 6" w:uiPriority="51"/>
     <w:lsdException w:name="List Table 7 Colorful Accent 6" w:uiPriority="52"/>
-    <w:lsdException w:name="Mention" w:semiHidden="1" w:unhideWhenUsed="1"/>
-    <w:lsdException w:name="Smart Hyperlink" w:semiHidden="1" w:unhideWhenUsed="1"/>
-    <w:lsdException w:name="Hashtag" w:semiHidden="1" w:unhideWhenUsed="1"/>
-    <w:lsdException w:name="Unresolved Mention" w:semiHidden="1" w:unhideWhenUsed="1"/>
-    <w:lsdException w:name="Smart Link" w:semiHidden="1" w:unhideWhenUsed="1"/>
   </w:latentStyles>
   <w:style w:type="paragraph" w:default="1" w:styleId="Normal">
     <w:name w:val="Normal"/>
@@ -745,6 +1826,98 @@
     <w:uiPriority w:val="99"/>
     <w:semiHidden/>
     <w:unhideWhenUsed/>
+  </w:style>
+  <w:style w:type="character" w:styleId="CommentReference">
+    <w:name w:val="annotation reference"/>
+    <w:basedOn w:val="DefaultParagraphFont"/>
+    <w:uiPriority w:val="99"/>
+    <w:semiHidden/>
+    <w:unhideWhenUsed/>
+    <w:rsid w:val="008F20B6"/>
+    <w:rPr>
+      <w:sz w:val="16"/>
+      <w:szCs w:val="16"/>
+    </w:rPr>
+  </w:style>
+  <w:style w:type="paragraph" w:styleId="CommentText">
+    <w:name w:val="annotation text"/>
+    <w:basedOn w:val="Normal"/>
+    <w:link w:val="CommentTextChar"/>
+    <w:uiPriority w:val="99"/>
+    <w:semiHidden/>
+    <w:unhideWhenUsed/>
+    <w:rsid w:val="008F20B6"/>
+    <w:rPr>
+      <w:sz w:val="20"/>
+      <w:szCs w:val="20"/>
+    </w:rPr>
+  </w:style>
+  <w:style w:type="character" w:customStyle="1" w:styleId="CommentTextChar">
+    <w:name w:val="Comment Text Char"/>
+    <w:basedOn w:val="DefaultParagraphFont"/>
+    <w:link w:val="CommentText"/>
+    <w:uiPriority w:val="99"/>
+    <w:semiHidden/>
+    <w:rsid w:val="008F20B6"/>
+    <w:rPr>
+      <w:sz w:val="20"/>
+      <w:szCs w:val="20"/>
+    </w:rPr>
+  </w:style>
+  <w:style w:type="paragraph" w:styleId="CommentSubject">
+    <w:name w:val="annotation subject"/>
+    <w:basedOn w:val="CommentText"/>
+    <w:next w:val="CommentText"/>
+    <w:link w:val="CommentSubjectChar"/>
+    <w:uiPriority w:val="99"/>
+    <w:semiHidden/>
+    <w:unhideWhenUsed/>
+    <w:rsid w:val="008F20B6"/>
+    <w:rPr>
+      <w:b/>
+      <w:bCs/>
+    </w:rPr>
+  </w:style>
+  <w:style w:type="character" w:customStyle="1" w:styleId="CommentSubjectChar">
+    <w:name w:val="Comment Subject Char"/>
+    <w:basedOn w:val="CommentTextChar"/>
+    <w:link w:val="CommentSubject"/>
+    <w:uiPriority w:val="99"/>
+    <w:semiHidden/>
+    <w:rsid w:val="008F20B6"/>
+    <w:rPr>
+      <w:b/>
+      <w:bCs/>
+      <w:sz w:val="20"/>
+      <w:szCs w:val="20"/>
+    </w:rPr>
+  </w:style>
+  <w:style w:type="paragraph" w:styleId="BalloonText">
+    <w:name w:val="Balloon Text"/>
+    <w:basedOn w:val="Normal"/>
+    <w:link w:val="BalloonTextChar"/>
+    <w:uiPriority w:val="99"/>
+    <w:semiHidden/>
+    <w:unhideWhenUsed/>
+    <w:rsid w:val="008F20B6"/>
+    <w:rPr>
+      <w:rFonts w:ascii="Segoe UI" w:hAnsi="Segoe UI" w:cs="Segoe UI"/>
+      <w:sz w:val="18"/>
+      <w:szCs w:val="18"/>
+    </w:rPr>
+  </w:style>
+  <w:style w:type="character" w:customStyle="1" w:styleId="BalloonTextChar">
+    <w:name w:val="Balloon Text Char"/>
+    <w:basedOn w:val="DefaultParagraphFont"/>
+    <w:link w:val="BalloonText"/>
+    <w:uiPriority w:val="99"/>
+    <w:semiHidden/>
+    <w:rsid w:val="008F20B6"/>
+    <w:rPr>
+      <w:rFonts w:ascii="Segoe UI" w:hAnsi="Segoe UI" w:cs="Segoe UI"/>
+      <w:sz w:val="18"/>
+      <w:szCs w:val="18"/>
+    </w:rPr>
   </w:style>
 </w:styles>
 </file>

</xml_diff>

<commit_message>
revised project intro, not story like yet
</commit_message>
<xml_diff>
--- a/phenology-data-story.docx
+++ b/phenology-data-story.docx
@@ -3,200 +3,1501 @@
 <w:document xmlns:wpc="http://schemas.microsoft.com/office/word/2010/wordprocessingCanvas" xmlns:cx="http://schemas.microsoft.com/office/drawing/2014/chartex" xmlns:cx1="http://schemas.microsoft.com/office/drawing/2015/9/8/chartex" xmlns:cx2="http://schemas.microsoft.com/office/drawing/2015/10/21/chartex" xmlns:cx3="http://schemas.microsoft.com/office/drawing/2016/5/9/chartex" xmlns:cx4="http://schemas.microsoft.com/office/drawing/2016/5/10/chartex" xmlns:cx5="http://schemas.microsoft.com/office/drawing/2016/5/11/chartex" xmlns:cx6="http://schemas.microsoft.com/office/drawing/2016/5/12/chartex" xmlns:cx7="http://schemas.microsoft.com/office/drawing/2016/5/13/chartex" xmlns:cx8="http://schemas.microsoft.com/office/drawing/2016/5/14/chartex" xmlns:mc="http://schemas.openxmlformats.org/markup-compatibility/2006" xmlns:aink="http://schemas.microsoft.com/office/drawing/2016/ink" xmlns:am3d="http://schemas.microsoft.com/office/drawing/2017/model3d" xmlns:o="urn:schemas-microsoft-com:office:office" xmlns:r="http://schemas.openxmlformats.org/officeDocument/2006/relationships" xmlns:m="http://schemas.openxmlformats.org/officeDocument/2006/math" xmlns:v="urn:schemas-microsoft-com:vml" xmlns:wp14="http://schemas.microsoft.com/office/word/2010/wordprocessingDrawing" xmlns:wp="http://schemas.openxmlformats.org/drawingml/2006/wordprocessingDrawing" xmlns:w10="urn:schemas-microsoft-com:office:word" xmlns:w="http://schemas.openxmlformats.org/wordprocessingml/2006/main" xmlns:w14="http://schemas.microsoft.com/office/word/2010/wordml" xmlns:w15="http://schemas.microsoft.com/office/word/2012/wordml" xmlns:w16cid="http://schemas.microsoft.com/office/word/2016/wordml/cid" xmlns:w16se="http://schemas.microsoft.com/office/word/2015/wordml/symex" xmlns:wpg="http://schemas.microsoft.com/office/word/2010/wordprocessingGroup" xmlns:wpi="http://schemas.microsoft.com/office/word/2010/wordprocessingInk" xmlns:wne="http://schemas.microsoft.com/office/word/2006/wordml" xmlns:wps="http://schemas.microsoft.com/office/word/2010/wordprocessingShape" mc:Ignorable="w14 w15 w16se w16cid wp14">
   <w:body>
     <w:p>
+      <w:pPr>
+        <w:rPr>
+          <w:rFonts w:asciiTheme="minorHAnsi" w:hAnsiTheme="minorHAnsi" w:cstheme="minorHAnsi"/>
+          <w:color w:val="000000"/>
+        </w:rPr>
+      </w:pPr>
       <w:r>
         <w:tab/>
-        <w:t xml:space="preserve">Plant phenology is the transition of plants through various phenophases, or observable stages of their life cycle that have a defined starting and ending point. Plant phenology has many critical applications, including the management of invasive species and forest pests; predictions of human health-related events , such as allergies and mosquito season; optimization of when to plant, fertilize, and harvest crops; understanding the timing </w:t>
-      </w:r>
-      <w:r>
+      </w:r>
+      <w:r>
+        <w:rPr>
+          <w:rFonts w:asciiTheme="minorHAnsi" w:hAnsiTheme="minorHAnsi" w:cstheme="minorHAnsi"/>
+        </w:rPr>
+        <w:t xml:space="preserve">Plant phenology is the transition of plants through phenophases, or observable stages of their life cycle that have a defined starting and ending point. </w:t>
+      </w:r>
+      <w:r>
+        <w:rPr>
+          <w:rFonts w:asciiTheme="minorHAnsi" w:hAnsiTheme="minorHAnsi" w:cstheme="minorHAnsi"/>
+        </w:rPr>
+        <w:t>For example, one phenophase</w:t>
+      </w:r>
+      <w:r>
+        <w:rPr>
+          <w:rFonts w:asciiTheme="minorHAnsi" w:hAnsiTheme="minorHAnsi" w:cstheme="minorHAnsi"/>
+        </w:rPr>
+        <w:t xml:space="preserve"> observed in deciduous broadleaf trees</w:t>
+      </w:r>
+      <w:r>
+        <w:rPr>
+          <w:rFonts w:asciiTheme="minorHAnsi" w:hAnsiTheme="minorHAnsi" w:cstheme="minorHAnsi"/>
+        </w:rPr>
+        <w:t xml:space="preserve"> is “Breaking leaf buds,” which begins once </w:t>
+      </w:r>
+      <w:r>
+        <w:rPr>
+          <w:rFonts w:asciiTheme="minorHAnsi" w:hAnsiTheme="minorHAnsi" w:cstheme="minorHAnsi"/>
+          <w:color w:val="000000"/>
+        </w:rPr>
+        <w:t>a green leaf tip is visible at the end of the leaf bud</w:t>
+      </w:r>
+      <w:r>
+        <w:rPr>
+          <w:rFonts w:asciiTheme="minorHAnsi" w:hAnsiTheme="minorHAnsi" w:cstheme="minorHAnsi"/>
+          <w:color w:val="000000"/>
+        </w:rPr>
+        <w:t xml:space="preserve"> </w:t>
+      </w:r>
+      <w:r>
+        <w:rPr>
+          <w:rFonts w:asciiTheme="minorHAnsi" w:hAnsiTheme="minorHAnsi" w:cstheme="minorHAnsi"/>
+          <w:color w:val="000000"/>
+        </w:rPr>
+        <w:t>and ends once the plant is in its “</w:t>
+      </w:r>
+      <w:r>
+        <w:rPr>
+          <w:rFonts w:asciiTheme="minorHAnsi" w:hAnsiTheme="minorHAnsi" w:cstheme="minorHAnsi"/>
+          <w:color w:val="000000"/>
+        </w:rPr>
+        <w:t>init</w:t>
+      </w:r>
+      <w:r>
+        <w:rPr>
+          <w:rFonts w:asciiTheme="minorHAnsi" w:hAnsiTheme="minorHAnsi" w:cstheme="minorHAnsi"/>
+          <w:color w:val="000000"/>
+        </w:rPr>
+        <w:t>i</w:t>
+      </w:r>
+      <w:r>
+        <w:rPr>
+          <w:rFonts w:asciiTheme="minorHAnsi" w:hAnsiTheme="minorHAnsi" w:cstheme="minorHAnsi"/>
+          <w:color w:val="000000"/>
+        </w:rPr>
+        <w:t>al</w:t>
+      </w:r>
+      <w:r>
+        <w:rPr>
+          <w:rFonts w:asciiTheme="minorHAnsi" w:hAnsiTheme="minorHAnsi" w:cstheme="minorHAnsi"/>
+          <w:color w:val="000000"/>
+        </w:rPr>
+        <w:t xml:space="preserve"> growth” phenophase in which new growth of the plant is </w:t>
+      </w:r>
+      <w:r>
+        <w:rPr>
+          <w:rFonts w:asciiTheme="minorHAnsi" w:hAnsiTheme="minorHAnsi" w:cstheme="minorHAnsi"/>
+          <w:color w:val="000000"/>
+        </w:rPr>
+        <w:t>observed</w:t>
+      </w:r>
+      <w:r>
+        <w:rPr>
+          <w:rFonts w:asciiTheme="minorHAnsi" w:hAnsiTheme="minorHAnsi" w:cstheme="minorHAnsi"/>
+          <w:color w:val="000000"/>
+        </w:rPr>
+        <w:t xml:space="preserve">. </w:t>
+      </w:r>
+      <w:r>
+        <w:rPr>
+          <w:rFonts w:asciiTheme="minorHAnsi" w:hAnsiTheme="minorHAnsi" w:cstheme="minorHAnsi"/>
+          <w:color w:val="000000"/>
+        </w:rPr>
+        <w:t>This phenophase is also sometimes referred to as “budburst”</w:t>
+      </w:r>
+      <w:r>
+        <w:rPr>
+          <w:rFonts w:asciiTheme="minorHAnsi" w:hAnsiTheme="minorHAnsi" w:cstheme="minorHAnsi"/>
+          <w:color w:val="000000"/>
+        </w:rPr>
+        <w:t>.</w:t>
+      </w:r>
+    </w:p>
+    <w:p>
+      <w:pPr>
+        <w:ind w:firstLine="720"/>
+        <w:rPr>
+          <w:rFonts w:asciiTheme="minorHAnsi" w:hAnsiTheme="minorHAnsi" w:cstheme="minorHAnsi"/>
+          <w:sz w:val="28"/>
+          <w:szCs w:val="28"/>
+        </w:rPr>
+      </w:pPr>
+      <w:r>
+        <w:rPr>
+          <w:rFonts w:asciiTheme="minorHAnsi" w:hAnsiTheme="minorHAnsi" w:cstheme="minorHAnsi"/>
+        </w:rPr>
+        <w:t>Plant phenology is highly affected by climate change</w:t>
+      </w:r>
+      <w:r>
+        <w:rPr>
+          <w:rFonts w:asciiTheme="minorHAnsi" w:hAnsiTheme="minorHAnsi" w:cstheme="minorHAnsi"/>
+        </w:rPr>
+        <w:t>,</w:t>
+      </w:r>
+      <w:r>
+        <w:rPr>
+          <w:rFonts w:asciiTheme="minorHAnsi" w:hAnsiTheme="minorHAnsi" w:cstheme="minorHAnsi"/>
+        </w:rPr>
+        <w:t xml:space="preserve"> directly through the impacts on temperature and precipitation</w:t>
+      </w:r>
+      <w:r>
+        <w:rPr>
+          <w:rFonts w:asciiTheme="minorHAnsi" w:hAnsiTheme="minorHAnsi" w:cstheme="minorHAnsi"/>
+        </w:rPr>
+        <w:t>,</w:t>
+      </w:r>
+      <w:r>
+        <w:rPr>
+          <w:rFonts w:asciiTheme="minorHAnsi" w:hAnsiTheme="minorHAnsi" w:cstheme="minorHAnsi"/>
+        </w:rPr>
+        <w:t xml:space="preserve"> and indirectly through the timing and duration of pest infestations and disease outbreaks, water fluxes, nutrient budgets, carbon dynamics, and food availability. </w:t>
+      </w:r>
+      <w:r>
+        <w:rPr>
+          <w:rFonts w:asciiTheme="minorHAnsi" w:hAnsiTheme="minorHAnsi" w:cstheme="minorHAnsi"/>
+        </w:rPr>
+        <w:t xml:space="preserve">The impacts of temperature on plant phenology is particularly important. </w:t>
+      </w:r>
+      <w:r>
+        <w:rPr>
+          <w:rFonts w:asciiTheme="minorHAnsi" w:hAnsiTheme="minorHAnsi" w:cstheme="minorHAnsi"/>
+        </w:rPr>
+        <w:t xml:space="preserve">High temperatures, for example, may cause non-perennial crops to develop more quickly and have a shorter life cycle, resulting in smaller plants, shorter reproductive duration, and lower yield potential (Hatfield, </w:t>
+      </w:r>
+      <w:proofErr w:type="spellStart"/>
+      <w:r>
+        <w:rPr>
+          <w:rFonts w:asciiTheme="minorHAnsi" w:hAnsiTheme="minorHAnsi" w:cstheme="minorHAnsi"/>
+        </w:rPr>
+        <w:t>Prueger</w:t>
+      </w:r>
+      <w:proofErr w:type="spellEnd"/>
+      <w:r>
+        <w:rPr>
+          <w:rFonts w:asciiTheme="minorHAnsi" w:hAnsiTheme="minorHAnsi" w:cstheme="minorHAnsi"/>
+        </w:rPr>
+        <w:t xml:space="preserve"> 2015). </w:t>
+      </w:r>
+      <w:r>
+        <w:rPr>
+          <w:rFonts w:asciiTheme="minorHAnsi" w:hAnsiTheme="minorHAnsi" w:cstheme="minorHAnsi"/>
+        </w:rPr>
+        <w:t xml:space="preserve">Along with high temperatures comes earlier springs. </w:t>
+      </w:r>
+      <w:r>
+        <w:rPr>
+          <w:rFonts w:asciiTheme="minorHAnsi" w:hAnsiTheme="minorHAnsi" w:cstheme="minorHAnsi"/>
+          <w:color w:val="000000"/>
+        </w:rPr>
+        <w:t>When springs occur earlier, plants are more susceptible to freezes that can come after the beginning of a false springs, especially when the plants have already started to transition to their next phenophase, leading to negative long-term effects on the plant</w:t>
+      </w:r>
+      <w:r>
+        <w:rPr>
+          <w:rFonts w:asciiTheme="minorHAnsi" w:hAnsiTheme="minorHAnsi" w:cstheme="minorHAnsi"/>
+          <w:color w:val="000000"/>
+        </w:rPr>
+        <w:t xml:space="preserve"> (Carter et al. 2017)</w:t>
+      </w:r>
+      <w:r>
+        <w:rPr>
+          <w:rFonts w:asciiTheme="minorHAnsi" w:hAnsiTheme="minorHAnsi" w:cstheme="minorHAnsi"/>
+          <w:color w:val="000000"/>
+        </w:rPr>
+        <w:t>.</w:t>
+      </w:r>
+    </w:p>
+    <w:p>
+      <w:pPr>
+        <w:ind w:firstLine="720"/>
+        <w:rPr>
+          <w:sz w:val="28"/>
+          <w:szCs w:val="28"/>
+        </w:rPr>
+      </w:pPr>
+      <w:r>
+        <w:rPr>
+          <w:rFonts w:asciiTheme="minorHAnsi" w:hAnsiTheme="minorHAnsi" w:cstheme="minorHAnsi"/>
+        </w:rPr>
+        <w:t xml:space="preserve">Perennial crops may also be affected, if temperature shifts affect the chilling requirements of fruit or nut production (Hatfield, </w:t>
+      </w:r>
+      <w:proofErr w:type="spellStart"/>
+      <w:r>
+        <w:rPr>
+          <w:rFonts w:asciiTheme="minorHAnsi" w:hAnsiTheme="minorHAnsi" w:cstheme="minorHAnsi"/>
+        </w:rPr>
+        <w:t>Prueger</w:t>
+      </w:r>
+      <w:proofErr w:type="spellEnd"/>
+      <w:r>
+        <w:rPr>
+          <w:rFonts w:asciiTheme="minorHAnsi" w:hAnsiTheme="minorHAnsi" w:cstheme="minorHAnsi"/>
+        </w:rPr>
+        <w:t xml:space="preserve"> 2015). </w:t>
+      </w:r>
+      <w:r>
+        <w:rPr>
+          <w:rFonts w:ascii="Calibri" w:hAnsi="Calibri" w:cs="Calibri"/>
+          <w:color w:val="000000"/>
+        </w:rPr>
+        <w:t>Chilling requirements are related to heat requirements. If the winter is long and cold, then less warmth is needed in the spring to bring most plants out of dormancy. But when the winter is warm, plants need more warmth in the spring to prompt leaf growth. When many woody plants are not exposed to cold temperatures in the winter to reach their chilling requirement, then delays in leaf-out may follow</w:t>
+      </w:r>
+      <w:r>
+        <w:rPr>
+          <w:rFonts w:ascii="Calibri" w:hAnsi="Calibri" w:cs="Calibri"/>
+          <w:color w:val="000000"/>
+        </w:rPr>
+        <w:t xml:space="preserve"> (Fu et al. 2015)</w:t>
+      </w:r>
+      <w:r>
+        <w:rPr>
+          <w:rFonts w:ascii="Calibri" w:hAnsi="Calibri" w:cs="Calibri"/>
+          <w:color w:val="000000"/>
+        </w:rPr>
+        <w:t>.</w:t>
+      </w:r>
+    </w:p>
+    <w:p>
+      <w:pPr>
+        <w:rPr>
+          <w:rFonts w:asciiTheme="minorHAnsi" w:hAnsiTheme="minorHAnsi" w:cstheme="minorHAnsi"/>
+        </w:rPr>
+      </w:pPr>
+      <w:r>
+        <w:rPr>
+          <w:rFonts w:asciiTheme="minorHAnsi" w:hAnsiTheme="minorHAnsi" w:cstheme="minorHAnsi"/>
+        </w:rPr>
+        <w:tab/>
+      </w:r>
+      <w:r>
+        <w:rPr>
+          <w:rFonts w:asciiTheme="minorHAnsi" w:hAnsiTheme="minorHAnsi" w:cstheme="minorHAnsi"/>
+        </w:rPr>
+        <w:t>With air temperature data, growing degree days can be calculated, which link temperature and its effect on plant phenology.</w:t>
+      </w:r>
+      <w:r>
+        <w:rPr>
+          <w:rFonts w:asciiTheme="minorHAnsi" w:hAnsiTheme="minorHAnsi" w:cstheme="minorHAnsi"/>
+        </w:rPr>
+        <w:t xml:space="preserve"> Growing degree days</w:t>
+      </w:r>
+      <w:r>
+        <w:rPr>
+          <w:rFonts w:asciiTheme="minorHAnsi" w:hAnsiTheme="minorHAnsi" w:cstheme="minorHAnsi"/>
+        </w:rPr>
+        <w:t xml:space="preserve"> (GDDs)</w:t>
+      </w:r>
+      <w:r>
+        <w:rPr>
+          <w:rFonts w:asciiTheme="minorHAnsi" w:hAnsiTheme="minorHAnsi" w:cstheme="minorHAnsi"/>
+        </w:rPr>
+        <w:t xml:space="preserve"> are the number of degrees the average daily temperature exceeds the temperature below which the organism will remain developmentally inactive. For many plants, a specific number of growing degree days must accumulate to trigger a change in phenological status. This minimum number of GDDs is referred to as a plant’s growing degree threshold. If a growing degree threshold for a phenological transition is known for a particular organism, it is possible to investigate how soon that transition is likely to be reached by calculating aggregated growing degree days over the course of a season.</w:t>
+      </w:r>
+    </w:p>
+    <w:p>
+      <w:pPr>
+        <w:ind w:firstLine="720"/>
+        <w:rPr>
+          <w:rFonts w:asciiTheme="minorHAnsi" w:hAnsiTheme="minorHAnsi" w:cstheme="minorHAnsi"/>
+        </w:rPr>
+      </w:pPr>
+      <w:r>
+        <w:rPr>
+          <w:rFonts w:asciiTheme="minorHAnsi" w:hAnsiTheme="minorHAnsi" w:cstheme="minorHAnsi"/>
+        </w:rPr>
+        <w:t>Predicting phenological changes in plants due to the climate</w:t>
+      </w:r>
+      <w:r>
+        <w:rPr>
+          <w:rFonts w:asciiTheme="minorHAnsi" w:hAnsiTheme="minorHAnsi" w:cstheme="minorHAnsi"/>
+        </w:rPr>
+        <w:t xml:space="preserve"> </w:t>
+      </w:r>
+      <w:r>
+        <w:rPr>
+          <w:rFonts w:asciiTheme="minorHAnsi" w:hAnsiTheme="minorHAnsi" w:cstheme="minorHAnsi"/>
+        </w:rPr>
+        <w:t xml:space="preserve">is important </w:t>
+      </w:r>
+      <w:r>
+        <w:rPr>
+          <w:rFonts w:asciiTheme="minorHAnsi" w:hAnsiTheme="minorHAnsi" w:cstheme="minorHAnsi"/>
+        </w:rPr>
+        <w:t>to humans in</w:t>
+      </w:r>
+      <w:r>
+        <w:rPr>
+          <w:rFonts w:asciiTheme="minorHAnsi" w:hAnsiTheme="minorHAnsi" w:cstheme="minorHAnsi"/>
+        </w:rPr>
+        <w:t>:</w:t>
+      </w:r>
+      <w:r>
+        <w:rPr>
+          <w:rFonts w:asciiTheme="minorHAnsi" w:hAnsiTheme="minorHAnsi" w:cstheme="minorHAnsi"/>
+        </w:rPr>
+        <w:t xml:space="preserve"> </w:t>
+      </w:r>
+      <w:r>
+        <w:rPr>
+          <w:rFonts w:asciiTheme="minorHAnsi" w:hAnsiTheme="minorHAnsi" w:cstheme="minorHAnsi"/>
+        </w:rPr>
+        <w:t>managing</w:t>
+      </w:r>
+      <w:r>
+        <w:rPr>
+          <w:rFonts w:asciiTheme="minorHAnsi" w:hAnsiTheme="minorHAnsi" w:cstheme="minorHAnsi"/>
+        </w:rPr>
+        <w:t xml:space="preserve"> invasive species; </w:t>
+      </w:r>
+      <w:r>
+        <w:rPr>
+          <w:rFonts w:asciiTheme="minorHAnsi" w:hAnsiTheme="minorHAnsi" w:cstheme="minorHAnsi"/>
+        </w:rPr>
+        <w:t>predicting</w:t>
+      </w:r>
+      <w:r>
+        <w:rPr>
+          <w:rFonts w:asciiTheme="minorHAnsi" w:hAnsiTheme="minorHAnsi" w:cstheme="minorHAnsi"/>
+        </w:rPr>
+        <w:t xml:space="preserve"> human health-related events</w:t>
+      </w:r>
+      <w:r>
+        <w:rPr>
+          <w:rFonts w:asciiTheme="minorHAnsi" w:hAnsiTheme="minorHAnsi" w:cstheme="minorHAnsi"/>
+        </w:rPr>
+        <w:t xml:space="preserve"> like the timing and severity of allergies and when mosquitos are most abundant</w:t>
+      </w:r>
+      <w:r>
+        <w:rPr>
+          <w:rFonts w:asciiTheme="minorHAnsi" w:hAnsiTheme="minorHAnsi" w:cstheme="minorHAnsi"/>
+        </w:rPr>
+        <w:t>; optimiz</w:t>
+      </w:r>
+      <w:r>
+        <w:rPr>
+          <w:rFonts w:asciiTheme="minorHAnsi" w:hAnsiTheme="minorHAnsi" w:cstheme="minorHAnsi"/>
+        </w:rPr>
+        <w:t>ing</w:t>
+      </w:r>
+      <w:r>
+        <w:rPr>
+          <w:rFonts w:asciiTheme="minorHAnsi" w:hAnsiTheme="minorHAnsi" w:cstheme="minorHAnsi"/>
+        </w:rPr>
+        <w:t xml:space="preserve"> when to plant, fertilize, and harvest crops; understanding the timing </w:t>
+      </w:r>
+      <w:r>
+        <w:rPr>
+          <w:rFonts w:asciiTheme="minorHAnsi" w:hAnsiTheme="minorHAnsi" w:cstheme="minorHAnsi"/>
+        </w:rPr>
         <w:t>of</w:t>
       </w:r>
       <w:r>
-        <w:t xml:space="preserve"> ecosystem processes, such as carbon-cycling; and assessment of the vulnerability of species, populations, and ecological communities to ongoing climate change</w:t>
-      </w:r>
-      <w:r>
+        <w:rPr>
+          <w:rFonts w:asciiTheme="minorHAnsi" w:hAnsiTheme="minorHAnsi" w:cstheme="minorHAnsi"/>
+        </w:rPr>
+        <w:t xml:space="preserve"> ecosystem processes, such as carbon-cycling; and assess</w:t>
+      </w:r>
+      <w:r>
+        <w:rPr>
+          <w:rFonts w:asciiTheme="minorHAnsi" w:hAnsiTheme="minorHAnsi" w:cstheme="minorHAnsi"/>
+        </w:rPr>
+        <w:t xml:space="preserve">ing </w:t>
+      </w:r>
+      <w:r>
+        <w:rPr>
+          <w:rFonts w:asciiTheme="minorHAnsi" w:hAnsiTheme="minorHAnsi" w:cstheme="minorHAnsi"/>
+        </w:rPr>
+        <w:t>the vulnerability of species, populations, and ecological communities to ongoing climate change</w:t>
+      </w:r>
+      <w:r>
+        <w:rPr>
+          <w:rFonts w:asciiTheme="minorHAnsi" w:hAnsiTheme="minorHAnsi" w:cstheme="minorHAnsi"/>
+        </w:rPr>
         <w:t xml:space="preserve"> (</w:t>
       </w:r>
       <w:r>
+        <w:rPr>
+          <w:rFonts w:asciiTheme="minorHAnsi" w:hAnsiTheme="minorHAnsi" w:cstheme="minorHAnsi"/>
+        </w:rPr>
         <w:t>USA NPN</w:t>
       </w:r>
       <w:r>
+        <w:rPr>
+          <w:rFonts w:asciiTheme="minorHAnsi" w:hAnsiTheme="minorHAnsi" w:cstheme="minorHAnsi"/>
+        </w:rPr>
         <w:t>)</w:t>
       </w:r>
       <w:r>
-        <w:t xml:space="preserve">. </w:t>
-      </w:r>
-      <w:r>
-        <w:t>When the transition of phenophases begins to happen earlier or later than average, then allergies</w:t>
-      </w:r>
-      <w:r>
-        <w:t xml:space="preserve"> will</w:t>
-      </w:r>
-      <w:r>
-        <w:t xml:space="preserve"> have an effect at different times due to the </w:t>
-      </w:r>
-      <w:r>
-        <w:t>unusual</w:t>
-      </w:r>
-      <w:r>
-        <w:t xml:space="preserve"> timing of flowering</w:t>
-      </w:r>
-      <w:r>
-        <w:t>, farmers won’t know when to apply fertilizers and pesticides and when to plant to avoid frosts, and the phenology of the varying tropic levels of animals won’t be in sync with plant development anymore (</w:t>
-      </w:r>
-      <w:r>
+        <w:rPr>
+          <w:rFonts w:asciiTheme="minorHAnsi" w:hAnsiTheme="minorHAnsi" w:cstheme="minorHAnsi"/>
+        </w:rPr>
+        <w:t>.</w:t>
+      </w:r>
+      <w:r>
+        <w:rPr>
+          <w:rFonts w:asciiTheme="minorHAnsi" w:hAnsiTheme="minorHAnsi" w:cstheme="minorHAnsi"/>
+        </w:rPr>
+        <w:t xml:space="preserve"> </w:t>
+      </w:r>
+      <w:r>
+        <w:rPr>
+          <w:rFonts w:asciiTheme="minorHAnsi" w:hAnsiTheme="minorHAnsi" w:cstheme="minorHAnsi"/>
+        </w:rPr>
+        <w:t xml:space="preserve">When phenological transitions occur earlier or later than average, the timing and impacts of allergies change, crop production may suffer because of poorly timed application of fertilizers and pesticides, and </w:t>
+      </w:r>
+      <w:r>
+        <w:rPr>
+          <w:rFonts w:asciiTheme="minorHAnsi" w:hAnsiTheme="minorHAnsi" w:cstheme="minorHAnsi"/>
+        </w:rPr>
+        <w:t>animals at various trophic levels may have reduced survival or fecundity rates as their own life cycles become out of sync with the plant phenological transitions on which they rely</w:t>
+      </w:r>
+      <w:r>
+        <w:rPr>
+          <w:rFonts w:asciiTheme="minorHAnsi" w:hAnsiTheme="minorHAnsi" w:cstheme="minorHAnsi"/>
+        </w:rPr>
+        <w:t xml:space="preserve"> (</w:t>
+      </w:r>
+      <w:r>
+        <w:rPr>
+          <w:rFonts w:asciiTheme="minorHAnsi" w:hAnsiTheme="minorHAnsi" w:cstheme="minorHAnsi"/>
+        </w:rPr>
         <w:t>USA NPN</w:t>
       </w:r>
       <w:r>
-        <w:t xml:space="preserve">). Without plant phenophases occurring around the same time each year, </w:t>
-      </w:r>
-      <w:r>
-        <w:t>catastrophic effects throughout the food chain may follow.</w:t>
-      </w:r>
-    </w:p>
-    <w:p>
-      <w:r>
-        <w:tab/>
-      </w:r>
-      <w:r>
-        <w:t xml:space="preserve">Forces that affect plant phenology include temperature, timing and duration of pest infestations and disease outbreaks, water fluxes, nutrient budgets, carbon dynamics, and food availability. One of the most obvious factors in relation to climate change is </w:t>
-      </w:r>
-      <w:r>
-        <w:t xml:space="preserve">changing </w:t>
-      </w:r>
-      <w:r>
-        <w:t xml:space="preserve">temperature. </w:t>
-      </w:r>
-      <w:r>
-        <w:t>With extreme high temperatures during the reproductive stages of plants, pollen viability, fertilization, and grain or fruit formation will be affected (</w:t>
-      </w:r>
-      <w:r>
-        <w:t xml:space="preserve">Hatfield, </w:t>
-      </w:r>
-      <w:proofErr w:type="spellStart"/>
-      <w:r>
-        <w:t>Prueger</w:t>
-      </w:r>
-      <w:proofErr w:type="spellEnd"/>
-      <w:r>
-        <w:t xml:space="preserve"> 2015</w:t>
-      </w:r>
-      <w:r>
-        <w:t>). For non-perennial crops, faster development due to rising temperatures results in shorter life cycle resulting in smaller plants, shorter reproductive duration, and lower yield potential (</w:t>
-      </w:r>
-      <w:r>
-        <w:t xml:space="preserve">Hatfield, </w:t>
-      </w:r>
-      <w:proofErr w:type="spellStart"/>
-      <w:r>
-        <w:t>Prueger</w:t>
-      </w:r>
-      <w:proofErr w:type="spellEnd"/>
-      <w:r>
-        <w:t xml:space="preserve"> 2015</w:t>
-      </w:r>
-      <w:r>
+        <w:rPr>
+          <w:rFonts w:asciiTheme="minorHAnsi" w:hAnsiTheme="minorHAnsi" w:cstheme="minorHAnsi"/>
+        </w:rPr>
         <w:t xml:space="preserve">). </w:t>
       </w:r>
-      <w:r>
-        <w:t>Perennial crops seem to have a more complex relationship to temperature than non-perennial crops do</w:t>
-      </w:r>
-      <w:r>
-        <w:t>, and climate change will affect the chilling requirements of these plants that produce fruit or nuts (</w:t>
-      </w:r>
-      <w:r>
-        <w:t xml:space="preserve">Hatfield, </w:t>
-      </w:r>
-      <w:proofErr w:type="spellStart"/>
-      <w:r>
-        <w:t>Prueger</w:t>
-      </w:r>
-      <w:proofErr w:type="spellEnd"/>
-      <w:r>
-        <w:t xml:space="preserve"> 2015</w:t>
-      </w:r>
-      <w:r>
-        <w:t xml:space="preserve">). </w:t>
-      </w:r>
-    </w:p>
-    <w:p>
-      <w:r>
-        <w:tab/>
-      </w:r>
-      <w:r>
-        <w:t>Along with temperature as a factor of phenological change, accumulated growing degree days are also important to look at. Growing degree days are the number of degrees the average daily temperature exceeds a base temperature, or the temperature below which the organism will remain developmentally inactive. For many plants, there is a specific number of growing degree days that must be accumulated to trigger a change in phenological status, such as budburst in plants. This minimum numbe</w:t>
+    </w:p>
+    <w:p>
+      <w:pPr>
+        <w:ind w:firstLine="720"/>
+        <w:rPr>
+          <w:sz w:val="28"/>
+          <w:szCs w:val="28"/>
+        </w:rPr>
+      </w:pPr>
+      <w:r>
+        <w:rPr>
+          <w:rFonts w:asciiTheme="minorHAnsi" w:hAnsiTheme="minorHAnsi" w:cstheme="minorHAnsi"/>
+        </w:rPr>
+        <w:t>Invasive species are usually better at adapting to fluctuating climates, so wh</w:t>
+      </w:r>
+      <w:r>
+        <w:rPr>
+          <w:rFonts w:asciiTheme="minorHAnsi" w:hAnsiTheme="minorHAnsi" w:cstheme="minorHAnsi"/>
+        </w:rPr>
+        <w:t xml:space="preserve">ile </w:t>
+      </w:r>
+      <w:r>
+        <w:rPr>
+          <w:rFonts w:ascii="Calibri" w:hAnsi="Calibri" w:cs="Calibri"/>
+          <w:color w:val="000000"/>
+        </w:rPr>
+        <w:t xml:space="preserve">native species </w:t>
+      </w:r>
+      <w:r>
+        <w:rPr>
+          <w:rFonts w:ascii="Calibri" w:hAnsi="Calibri" w:cs="Calibri"/>
+          <w:color w:val="000000"/>
+        </w:rPr>
+        <w:t>may be</w:t>
+      </w:r>
+      <w:r>
+        <w:rPr>
+          <w:rFonts w:ascii="Calibri" w:hAnsi="Calibri" w:cs="Calibri"/>
+          <w:color w:val="000000"/>
+        </w:rPr>
+        <w:t xml:space="preserve"> affected negatively by earlier springs and a changing climate, invasive species </w:t>
+      </w:r>
+      <w:r>
+        <w:rPr>
+          <w:rFonts w:ascii="Calibri" w:hAnsi="Calibri" w:cs="Calibri"/>
+          <w:color w:val="000000"/>
+        </w:rPr>
+        <w:lastRenderedPageBreak/>
+        <w:t>are more likely to dominate the native species in their habitat</w:t>
+      </w:r>
+      <w:r>
+        <w:rPr>
+          <w:rFonts w:ascii="Calibri" w:hAnsi="Calibri" w:cs="Calibri"/>
+          <w:color w:val="000000"/>
+        </w:rPr>
+        <w:t xml:space="preserve"> (Monahan et al. 2016)</w:t>
+      </w:r>
+      <w:r>
+        <w:rPr>
+          <w:rFonts w:ascii="Calibri" w:hAnsi="Calibri" w:cs="Calibri"/>
+          <w:color w:val="000000"/>
+        </w:rPr>
+        <w:t>. By being able to predict when springs will likely start</w:t>
+      </w:r>
+      <w:r>
+        <w:rPr>
+          <w:rFonts w:ascii="Calibri" w:hAnsi="Calibri" w:cs="Calibri"/>
+          <w:color w:val="000000"/>
+        </w:rPr>
+        <w:t xml:space="preserve"> using phenology data over time</w:t>
+      </w:r>
+      <w:r>
+        <w:rPr>
+          <w:rFonts w:ascii="Calibri" w:hAnsi="Calibri" w:cs="Calibri"/>
+          <w:color w:val="000000"/>
+        </w:rPr>
+        <w:t>, controlling invasive species in an area would be easier.</w:t>
+      </w:r>
+      <w:r>
+        <w:rPr>
+          <w:rFonts w:ascii="Calibri" w:hAnsi="Calibri" w:cs="Calibri"/>
+          <w:color w:val="000000"/>
+        </w:rPr>
+        <w:t xml:space="preserve"> </w:t>
+      </w:r>
+      <w:r>
+        <w:rPr>
+          <w:rFonts w:ascii="Calibri" w:hAnsi="Calibri" w:cs="Calibri"/>
+          <w:color w:val="000000"/>
+        </w:rPr>
+        <w:t>Ragweed is known to produce extremely allergenic pollen, and it can only reproduce in areas where its seeds can mature before the winter frost</w:t>
+      </w:r>
+      <w:r>
+        <w:rPr>
+          <w:rFonts w:ascii="Calibri" w:hAnsi="Calibri" w:cs="Calibri"/>
+          <w:color w:val="000000"/>
+        </w:rPr>
+        <w:t xml:space="preserve"> (Chapman et al. 2014)</w:t>
+      </w:r>
+      <w:r>
+        <w:rPr>
+          <w:rFonts w:ascii="Calibri" w:hAnsi="Calibri" w:cs="Calibri"/>
+          <w:color w:val="000000"/>
+        </w:rPr>
+        <w:t>. As the climate warms, ragweed will be able to grow in more places and could possibly cause worse allergies</w:t>
+      </w:r>
+      <w:r>
+        <w:rPr>
+          <w:rFonts w:ascii="Calibri" w:hAnsi="Calibri" w:cs="Calibri"/>
+          <w:color w:val="000000"/>
+        </w:rPr>
+        <w:t>, so knowing when ragweed releases its pollen could help humans avoid reactions to it</w:t>
+      </w:r>
+      <w:r>
+        <w:rPr>
+          <w:rFonts w:ascii="Calibri" w:hAnsi="Calibri" w:cs="Calibri"/>
+          <w:color w:val="000000"/>
+        </w:rPr>
+        <w:t>.</w:t>
+      </w:r>
+      <w:r>
+        <w:rPr>
+          <w:rFonts w:ascii="Calibri" w:hAnsi="Calibri" w:cs="Calibri"/>
+          <w:color w:val="000000"/>
+        </w:rPr>
+        <w:t xml:space="preserve"> </w:t>
+      </w:r>
+    </w:p>
+    <w:p>
+      <w:pPr>
+        <w:ind w:firstLine="720"/>
+        <w:rPr>
+          <w:rFonts w:ascii="Calibri" w:hAnsi="Calibri" w:cs="Calibri"/>
+          <w:color w:val="000000"/>
+        </w:rPr>
+      </w:pPr>
+      <w:r>
+        <w:rPr>
+          <w:rFonts w:asciiTheme="minorHAnsi" w:hAnsiTheme="minorHAnsi" w:cstheme="minorHAnsi"/>
+        </w:rPr>
+        <w:t>Changes in normal p</w:t>
+      </w:r>
+      <w:r>
+        <w:rPr>
+          <w:rFonts w:asciiTheme="minorHAnsi" w:hAnsiTheme="minorHAnsi" w:cstheme="minorHAnsi"/>
+        </w:rPr>
+        <w:t>lant phenology can also have major impacts on the food web and interaction</w:t>
+      </w:r>
+      <w:r>
+        <w:rPr>
+          <w:rFonts w:asciiTheme="minorHAnsi" w:hAnsiTheme="minorHAnsi" w:cstheme="minorHAnsi"/>
+        </w:rPr>
+        <w:t>s</w:t>
+      </w:r>
+      <w:r>
+        <w:rPr>
+          <w:rFonts w:asciiTheme="minorHAnsi" w:hAnsiTheme="minorHAnsi" w:cstheme="minorHAnsi"/>
+        </w:rPr>
+        <w:t xml:space="preserve"> with other organisms. </w:t>
+      </w:r>
+      <w:r>
+        <w:rPr>
+          <w:rFonts w:ascii="Calibri" w:hAnsi="Calibri" w:cs="Calibri"/>
+          <w:color w:val="000000"/>
+        </w:rPr>
+        <w:t>With evidence supporting the green wave hypothesis, which states that migrating herbivores should track the leading edge of green-up, where forage quality is the highest, then changes in the timing of green-up may lead to changes in patterns in their migration or eating habits and could be detrimental in their ability to adapt to the changes</w:t>
+      </w:r>
+      <w:r>
+        <w:rPr>
+          <w:rFonts w:ascii="Calibri" w:hAnsi="Calibri" w:cs="Calibri"/>
+          <w:color w:val="000000"/>
+        </w:rPr>
+        <w:t xml:space="preserve"> (Merkle et al. 2016)</w:t>
+      </w:r>
+      <w:r>
+        <w:rPr>
+          <w:rFonts w:ascii="Calibri" w:hAnsi="Calibri" w:cs="Calibri"/>
+          <w:color w:val="000000"/>
+        </w:rPr>
+        <w:t>.</w:t>
+      </w:r>
+      <w:r>
+        <w:rPr>
+          <w:rFonts w:ascii="Calibri" w:hAnsi="Calibri" w:cs="Calibri"/>
+          <w:color w:val="000000"/>
+        </w:rPr>
+        <w:t xml:space="preserve"> </w:t>
+      </w:r>
+      <w:r>
+        <w:rPr>
+          <w:rFonts w:ascii="Calibri" w:hAnsi="Calibri" w:cs="Calibri"/>
+          <w:color w:val="000000"/>
+        </w:rPr>
+        <w:t>Climate change can also lead to phenological mismatches in mutualistic interactions between plants and animals</w:t>
+      </w:r>
+      <w:r>
+        <w:rPr>
+          <w:rFonts w:ascii="Calibri" w:hAnsi="Calibri" w:cs="Calibri"/>
+          <w:color w:val="000000"/>
+        </w:rPr>
+        <w:t>.</w:t>
+      </w:r>
+      <w:r>
+        <w:rPr>
+          <w:rFonts w:ascii="Calibri" w:hAnsi="Calibri" w:cs="Calibri"/>
+          <w:color w:val="000000"/>
+        </w:rPr>
+        <w:t xml:space="preserve"> With phenological shifts in plants happening sooner or later than shifts in animals that usually occur at the same time, the interactions between these organisms may be much briefer, which may end their mutualistic relationship altogether</w:t>
+      </w:r>
+      <w:r>
+        <w:rPr>
+          <w:rFonts w:ascii="Calibri" w:hAnsi="Calibri" w:cs="Calibri"/>
+          <w:color w:val="000000"/>
+        </w:rPr>
+        <w:t xml:space="preserve"> (Rafferty et al. 2014)</w:t>
+      </w:r>
+      <w:r>
+        <w:rPr>
+          <w:rFonts w:ascii="Calibri" w:hAnsi="Calibri" w:cs="Calibri"/>
+          <w:color w:val="000000"/>
+        </w:rPr>
+        <w:t>. Though some animals may be able to adapt and use other plants for survival, the plant may be affected negatively, and other animals that depend on the plant may be affected negatively as well.</w:t>
+      </w:r>
+    </w:p>
+    <w:p>
+      <w:pPr>
+        <w:ind w:firstLine="720"/>
+        <w:rPr>
+          <w:rFonts w:ascii="Calibri" w:hAnsi="Calibri" w:cs="Calibri"/>
+          <w:color w:val="000000"/>
+        </w:rPr>
+      </w:pPr>
+      <w:r>
+        <w:rPr>
+          <w:rFonts w:asciiTheme="minorHAnsi" w:hAnsiTheme="minorHAnsi" w:cstheme="minorHAnsi"/>
+        </w:rPr>
+        <w:t>Deciduous trees are among the USA-NPN regional species list to monitor due to their dominance in their habitat, their conservation value, association with health issues such as allergens, and their importance to ecosystem services such as food supply.</w:t>
+      </w:r>
+      <w:r>
+        <w:rPr>
+          <w:rFonts w:asciiTheme="minorHAnsi" w:hAnsiTheme="minorHAnsi" w:cstheme="minorHAnsi"/>
+        </w:rPr>
+        <w:t xml:space="preserve"> </w:t>
+      </w:r>
+      <w:r>
+        <w:rPr>
+          <w:rFonts w:ascii="Calibri" w:hAnsi="Calibri" w:cs="Calibri"/>
+          <w:color w:val="000000"/>
+        </w:rPr>
+        <w:t xml:space="preserve">The National Ecological Observatory Network (NEON) has been collecting data on plant phenology at NEON terrestrial sites </w:t>
+      </w:r>
+      <w:r>
+        <w:rPr>
+          <w:rFonts w:ascii="Calibri" w:hAnsi="Calibri" w:cs="Calibri"/>
+          <w:color w:val="000000"/>
+        </w:rPr>
+        <w:t xml:space="preserve">across the United States </w:t>
+      </w:r>
+      <w:r>
+        <w:rPr>
+          <w:rFonts w:ascii="Calibri" w:hAnsi="Calibri" w:cs="Calibri"/>
+          <w:color w:val="000000"/>
+        </w:rPr>
+        <w:t>since late 2013.</w:t>
+      </w:r>
+      <w:r>
+        <w:rPr>
+          <w:rFonts w:ascii="Calibri" w:hAnsi="Calibri" w:cs="Calibri"/>
+          <w:color w:val="000000"/>
+        </w:rPr>
+        <w:t xml:space="preserve"> </w:t>
+      </w:r>
+      <w:r>
+        <w:rPr>
+          <w:rFonts w:ascii="Calibri" w:hAnsi="Calibri" w:cs="Calibri"/>
+          <w:color w:val="000000"/>
+        </w:rPr>
+        <w:t>Part of the</w:t>
       </w:r>
       <w:bookmarkStart w:id="0" w:name="_GoBack"/>
       <w:bookmarkEnd w:id="0"/>
       <w:r>
-        <w:t>r of GDDs for a change in phenophase is referred to as a plant’s growing degree threshold. If a growing degree threshold for a phenological transition is known for a particular organism, it is possible to investigate how soon that transition is likely to be reached by calculating aggregated growing degree days over the course of a season.</w:t>
+        <w:rPr>
+          <w:rFonts w:ascii="Calibri" w:hAnsi="Calibri" w:cs="Calibri"/>
+          <w:color w:val="000000"/>
+        </w:rPr>
+        <w:t xml:space="preserve"> data follows deciduous broadleaf trees as they change through their breaking leaf buds</w:t>
+      </w:r>
+      <w:r>
+        <w:rPr>
+          <w:rFonts w:ascii="Calibri" w:hAnsi="Calibri" w:cs="Calibri"/>
+          <w:color w:val="000000"/>
+        </w:rPr>
+        <w:t>, increasing leaf size, young leaves, leaves, colored leaves, open flowers, colored leaves, and falling leaves phenophases.</w:t>
+      </w:r>
+      <w:r>
+        <w:rPr>
+          <w:rFonts w:ascii="Calibri" w:hAnsi="Calibri" w:cs="Calibri"/>
+          <w:color w:val="000000"/>
+        </w:rPr>
+        <w:t xml:space="preserve"> NEON employs status-based monitoring in which the phenological condition of an individual is reported any time that individual is observed.</w:t>
+      </w:r>
+      <w:r>
+        <w:rPr>
+          <w:rFonts w:ascii="Calibri" w:hAnsi="Calibri" w:cs="Calibri"/>
+          <w:color w:val="000000"/>
+        </w:rPr>
+        <w:t xml:space="preserve"> Status and intensity data are reported per phenophase per individual or patch, for each day observed.</w:t>
       </w:r>
     </w:p>
     <w:p>
       <w:pPr>
         <w:ind w:firstLine="720"/>
-      </w:pPr>
-      <w:r>
-        <w:t>By studying the phenology of deciduous broadleaf trees</w:t>
-      </w:r>
-      <w:r>
-        <w:t xml:space="preserve">, a perennial plant, within several NEON domains throughout the United States and viewing their green-up along with the temperatures through a season, the broader impacts of climate changes or land use change can be investigated. Deciduous trees are among the USA-NPN regional species list to monitor due to their dominance in their habitat, their conservation value, association with health issues such as allergens, and their importance to ecosystem services such as food supply. </w:t>
-      </w:r>
-      <w:r>
-        <w:t>According to the EPA, two phenology derived variables as climate change indicators are length of the growing season of plants and leaf and bloom dates. By using data collected by NEON, deciduous tree leaf growth throughout time at a field site within one season will be graphed along with the temperature over the season, so that the implications of climate change can be explored.</w:t>
-      </w:r>
-      <w:r>
-        <w:t xml:space="preserve"> The accumulated growing degree days for the sites will also be displayed so that the changes in </w:t>
-      </w:r>
-      <w:r>
+        <w:rPr>
+          <w:rFonts w:asciiTheme="minorHAnsi" w:hAnsiTheme="minorHAnsi" w:cstheme="minorHAnsi"/>
+        </w:rPr>
+      </w:pPr>
+      <w:r>
+        <w:rPr>
+          <w:rFonts w:asciiTheme="minorHAnsi" w:hAnsiTheme="minorHAnsi" w:cstheme="minorHAnsi"/>
+        </w:rPr>
+        <w:t>This project focuses on</w:t>
+      </w:r>
+      <w:r>
+        <w:rPr>
+          <w:rFonts w:asciiTheme="minorHAnsi" w:hAnsiTheme="minorHAnsi" w:cstheme="minorHAnsi"/>
+        </w:rPr>
+        <w:t xml:space="preserve"> the phenology of deciduous broadleaf trees</w:t>
+      </w:r>
+      <w:r>
+        <w:rPr>
+          <w:rFonts w:asciiTheme="minorHAnsi" w:hAnsiTheme="minorHAnsi" w:cstheme="minorHAnsi"/>
+        </w:rPr>
+        <w:t>, a perennial plant, within several NEON domains throughout the United States</w:t>
+      </w:r>
+      <w:r>
+        <w:rPr>
+          <w:rFonts w:asciiTheme="minorHAnsi" w:hAnsiTheme="minorHAnsi" w:cstheme="minorHAnsi"/>
+        </w:rPr>
+        <w:t>.</w:t>
+      </w:r>
+      <w:r>
+        <w:rPr>
+          <w:rFonts w:asciiTheme="minorHAnsi" w:hAnsiTheme="minorHAnsi" w:cstheme="minorHAnsi"/>
+        </w:rPr>
+        <w:t xml:space="preserve"> </w:t>
+      </w:r>
+      <w:r>
+        <w:rPr>
+          <w:rFonts w:asciiTheme="minorHAnsi" w:hAnsiTheme="minorHAnsi" w:cstheme="minorHAnsi"/>
+        </w:rPr>
+        <w:t>Specifically,</w:t>
+      </w:r>
+      <w:r>
+        <w:rPr>
+          <w:rFonts w:asciiTheme="minorHAnsi" w:hAnsiTheme="minorHAnsi" w:cstheme="minorHAnsi"/>
+        </w:rPr>
+        <w:t xml:space="preserve"> the</w:t>
+      </w:r>
+      <w:r>
+        <w:rPr>
+          <w:rFonts w:asciiTheme="minorHAnsi" w:hAnsiTheme="minorHAnsi" w:cstheme="minorHAnsi"/>
+        </w:rPr>
+        <w:t xml:space="preserve"> deciduous broadleaf “green-up”</w:t>
+      </w:r>
+      <w:r>
+        <w:rPr>
+          <w:rFonts w:asciiTheme="minorHAnsi" w:hAnsiTheme="minorHAnsi" w:cstheme="minorHAnsi"/>
+        </w:rPr>
+        <w:t xml:space="preserve"> period, the amount of time it takes leaves to reach full size,</w:t>
+      </w:r>
+      <w:r>
+        <w:rPr>
+          <w:rFonts w:asciiTheme="minorHAnsi" w:hAnsiTheme="minorHAnsi" w:cstheme="minorHAnsi"/>
+        </w:rPr>
+        <w:t xml:space="preserve"> will be compared to </w:t>
+      </w:r>
+      <w:r>
+        <w:rPr>
+          <w:rFonts w:asciiTheme="minorHAnsi" w:hAnsiTheme="minorHAnsi" w:cstheme="minorHAnsi"/>
+        </w:rPr>
+        <w:t>accumulated growing degree days</w:t>
+      </w:r>
+      <w:r>
+        <w:rPr>
+          <w:rFonts w:asciiTheme="minorHAnsi" w:hAnsiTheme="minorHAnsi" w:cstheme="minorHAnsi"/>
+        </w:rPr>
+        <w:t xml:space="preserve"> throughout a season</w:t>
+      </w:r>
+      <w:r>
+        <w:rPr>
+          <w:rFonts w:asciiTheme="minorHAnsi" w:hAnsiTheme="minorHAnsi" w:cstheme="minorHAnsi"/>
+        </w:rPr>
+        <w:t xml:space="preserve"> to observe how phenophases change as heat accumulates</w:t>
+      </w:r>
+      <w:r>
+        <w:rPr>
+          <w:rFonts w:asciiTheme="minorHAnsi" w:hAnsiTheme="minorHAnsi" w:cstheme="minorHAnsi"/>
+        </w:rPr>
+        <w:t>.</w:t>
+      </w:r>
+      <w:r>
+        <w:rPr>
+          <w:rFonts w:asciiTheme="minorHAnsi" w:hAnsiTheme="minorHAnsi" w:cstheme="minorHAnsi"/>
+        </w:rPr>
+        <w:t xml:space="preserve"> </w:t>
+      </w:r>
+      <w:r>
+        <w:rPr>
+          <w:rFonts w:asciiTheme="minorHAnsi" w:hAnsiTheme="minorHAnsi" w:cstheme="minorHAnsi"/>
+        </w:rPr>
+        <w:t xml:space="preserve">By using data collected by NEON, deciduous tree leaf growth throughout time at a field site within one season will be graphed along with the temperature over the season, so that </w:t>
+      </w:r>
+      <w:r>
+        <w:rPr>
+          <w:rFonts w:asciiTheme="minorHAnsi" w:hAnsiTheme="minorHAnsi" w:cstheme="minorHAnsi"/>
+        </w:rPr>
+        <w:t>comparisons can be made across the Observatory and throughout time</w:t>
+      </w:r>
+      <w:r>
+        <w:rPr>
+          <w:rFonts w:asciiTheme="minorHAnsi" w:hAnsiTheme="minorHAnsi" w:cstheme="minorHAnsi"/>
+        </w:rPr>
+        <w:t>.</w:t>
+      </w:r>
+      <w:r>
+        <w:rPr>
+          <w:rFonts w:asciiTheme="minorHAnsi" w:hAnsiTheme="minorHAnsi" w:cstheme="minorHAnsi"/>
+        </w:rPr>
+        <w:t xml:space="preserve"> The accumulated growing degree days for the sites will also be displayed so that the changes in phenophases can be compared to the heat accumulation at the site, further allowing for the exploration of plant phenology and its relation to climate change.</w:t>
+      </w:r>
+    </w:p>
+    <w:p>
+      <w:pPr>
+        <w:rPr>
+          <w:rFonts w:asciiTheme="minorHAnsi" w:hAnsiTheme="minorHAnsi" w:cstheme="minorHAnsi"/>
+        </w:rPr>
+      </w:pPr>
+    </w:p>
+    <w:p>
+      <w:pPr>
+        <w:rPr>
+          <w:rFonts w:asciiTheme="minorHAnsi" w:hAnsiTheme="minorHAnsi" w:cstheme="minorHAnsi"/>
+        </w:rPr>
+      </w:pPr>
+    </w:p>
+    <w:p>
+      <w:pPr>
+        <w:rPr>
+          <w:rFonts w:asciiTheme="minorHAnsi" w:hAnsiTheme="minorHAnsi" w:cstheme="minorHAnsi"/>
+        </w:rPr>
+      </w:pPr>
+    </w:p>
+    <w:p>
+      <w:pPr>
+        <w:rPr>
+          <w:rFonts w:asciiTheme="minorHAnsi" w:hAnsiTheme="minorHAnsi" w:cstheme="minorHAnsi"/>
+        </w:rPr>
+      </w:pPr>
+    </w:p>
+    <w:p>
+      <w:pPr>
+        <w:rPr>
+          <w:rFonts w:asciiTheme="minorHAnsi" w:hAnsiTheme="minorHAnsi" w:cstheme="minorHAnsi"/>
+        </w:rPr>
+      </w:pPr>
+    </w:p>
+    <w:p>
+      <w:pPr>
+        <w:rPr>
+          <w:rFonts w:asciiTheme="minorHAnsi" w:hAnsiTheme="minorHAnsi" w:cstheme="minorHAnsi"/>
+        </w:rPr>
+      </w:pPr>
+      <w:r>
+        <w:rPr>
+          <w:rFonts w:asciiTheme="minorHAnsi" w:hAnsiTheme="minorHAnsi" w:cstheme="minorHAnsi"/>
+        </w:rPr>
         <w:lastRenderedPageBreak/>
-        <w:t>phenophases can be compared to the heat accumulation at the site, further allowing for the exploration of plant phenology and its relation to climate change.</w:t>
-      </w:r>
-    </w:p>
-    <w:p/>
-    <w:p>
-      <w:r>
         <w:t>References:</w:t>
       </w:r>
     </w:p>
-    <w:p/>
-    <w:p>
-      <w:pPr>
-        <w:rPr>
-          <w:rFonts w:eastAsia="Times New Roman" w:cstheme="minorHAnsi"/>
-          <w:color w:val="333333"/>
-          <w:shd w:val="clear" w:color="auto" w:fill="FFFFFF"/>
-        </w:rPr>
-      </w:pPr>
-      <w:r>
-        <w:rPr>
-          <w:rFonts w:eastAsia="Times New Roman" w:cstheme="minorHAnsi"/>
-          <w:color w:val="333333"/>
-          <w:shd w:val="clear" w:color="auto" w:fill="FFFFFF"/>
-        </w:rPr>
-        <w:t>USA NPN National Phenology Network. </w:t>
-      </w:r>
-      <w:r>
-        <w:rPr>
-          <w:rFonts w:eastAsia="Times New Roman" w:cstheme="minorHAnsi"/>
+    <w:p>
+      <w:pPr>
+        <w:rPr>
+          <w:rFonts w:asciiTheme="minorHAnsi" w:hAnsiTheme="minorHAnsi" w:cstheme="minorHAnsi"/>
+        </w:rPr>
+      </w:pPr>
+    </w:p>
+    <w:p>
+      <w:pPr>
+        <w:rPr>
+          <w:rFonts w:asciiTheme="minorHAnsi" w:hAnsiTheme="minorHAnsi" w:cstheme="minorHAnsi"/>
+          <w:color w:val="000000" w:themeColor="text1"/>
+          <w:sz w:val="32"/>
+          <w:szCs w:val="32"/>
+        </w:rPr>
+      </w:pPr>
+      <w:r>
+        <w:rPr>
+          <w:rFonts w:asciiTheme="minorHAnsi" w:hAnsiTheme="minorHAnsi" w:cstheme="minorHAnsi"/>
+          <w:color w:val="000000" w:themeColor="text1"/>
+          <w:shd w:val="clear" w:color="auto" w:fill="FFFFFF"/>
+        </w:rPr>
+        <w:t xml:space="preserve">Carter, J.M, </w:t>
+      </w:r>
+      <w:proofErr w:type="spellStart"/>
+      <w:r>
+        <w:rPr>
+          <w:rFonts w:asciiTheme="minorHAnsi" w:hAnsiTheme="minorHAnsi" w:cstheme="minorHAnsi"/>
+          <w:color w:val="000000" w:themeColor="text1"/>
+          <w:shd w:val="clear" w:color="auto" w:fill="FFFFFF"/>
+        </w:rPr>
+        <w:t>Orive</w:t>
+      </w:r>
+      <w:proofErr w:type="spellEnd"/>
+      <w:r>
+        <w:rPr>
+          <w:rFonts w:asciiTheme="minorHAnsi" w:hAnsiTheme="minorHAnsi" w:cstheme="minorHAnsi"/>
+          <w:color w:val="000000" w:themeColor="text1"/>
+          <w:shd w:val="clear" w:color="auto" w:fill="FFFFFF"/>
+        </w:rPr>
+        <w:t xml:space="preserve">, M.E., Gerhart, L.M., Stern, J.H, </w:t>
+      </w:r>
+      <w:proofErr w:type="spellStart"/>
+      <w:r>
+        <w:rPr>
+          <w:rFonts w:asciiTheme="minorHAnsi" w:hAnsiTheme="minorHAnsi" w:cstheme="minorHAnsi"/>
+          <w:color w:val="000000" w:themeColor="text1"/>
+          <w:shd w:val="clear" w:color="auto" w:fill="FFFFFF"/>
+        </w:rPr>
+        <w:t>Marchin</w:t>
+      </w:r>
+      <w:proofErr w:type="spellEnd"/>
+      <w:r>
+        <w:rPr>
+          <w:rFonts w:asciiTheme="minorHAnsi" w:hAnsiTheme="minorHAnsi" w:cstheme="minorHAnsi"/>
+          <w:color w:val="000000" w:themeColor="text1"/>
+          <w:shd w:val="clear" w:color="auto" w:fill="FFFFFF"/>
+        </w:rPr>
+        <w:t>, R.M., Nagel, J., Ward, J.K. 2017. Warmest extreme year in U.S. History alters thermal requirements for tree phenology. </w:t>
+      </w:r>
+      <w:proofErr w:type="spellStart"/>
+      <w:r>
+        <w:rPr>
+          <w:rFonts w:asciiTheme="minorHAnsi" w:hAnsiTheme="minorHAnsi" w:cstheme="minorHAnsi"/>
+          <w:color w:val="000000" w:themeColor="text1"/>
+          <w:shd w:val="clear" w:color="auto" w:fill="FFFFFF"/>
+        </w:rPr>
+        <w:t>Oecologica</w:t>
+      </w:r>
+      <w:proofErr w:type="spellEnd"/>
+      <w:r>
+        <w:rPr>
+          <w:rFonts w:asciiTheme="minorHAnsi" w:hAnsiTheme="minorHAnsi" w:cstheme="minorHAnsi"/>
+          <w:color w:val="000000" w:themeColor="text1"/>
+          <w:shd w:val="clear" w:color="auto" w:fill="FFFFFF"/>
+        </w:rPr>
+        <w:t>. DOI 10.1007/s00442-017-3838-z.</w:t>
+      </w:r>
+    </w:p>
+    <w:p>
+      <w:pPr>
+        <w:rPr>
+          <w:rFonts w:asciiTheme="minorHAnsi" w:hAnsiTheme="minorHAnsi" w:cstheme="minorHAnsi"/>
+          <w:color w:val="000000" w:themeColor="text1"/>
+        </w:rPr>
+      </w:pPr>
+    </w:p>
+    <w:p>
+      <w:pPr>
+        <w:rPr>
+          <w:rFonts w:asciiTheme="minorHAnsi" w:hAnsiTheme="minorHAnsi" w:cstheme="minorHAnsi"/>
+          <w:color w:val="000000" w:themeColor="text1"/>
+          <w:shd w:val="clear" w:color="auto" w:fill="FFFFFF"/>
+        </w:rPr>
+      </w:pPr>
+      <w:r>
+        <w:rPr>
+          <w:rFonts w:asciiTheme="minorHAnsi" w:hAnsiTheme="minorHAnsi" w:cstheme="minorHAnsi"/>
+          <w:color w:val="000000" w:themeColor="text1"/>
+          <w:shd w:val="clear" w:color="auto" w:fill="FFFFFF"/>
+        </w:rPr>
+        <w:t xml:space="preserve">Chapman, D. S. T. Haynes, S. Beal, F. </w:t>
+      </w:r>
+      <w:proofErr w:type="spellStart"/>
+      <w:r>
+        <w:rPr>
+          <w:rFonts w:asciiTheme="minorHAnsi" w:hAnsiTheme="minorHAnsi" w:cstheme="minorHAnsi"/>
+          <w:color w:val="000000" w:themeColor="text1"/>
+          <w:shd w:val="clear" w:color="auto" w:fill="FFFFFF"/>
+        </w:rPr>
+        <w:t>Essl</w:t>
+      </w:r>
+      <w:proofErr w:type="spellEnd"/>
+      <w:r>
+        <w:rPr>
+          <w:rFonts w:asciiTheme="minorHAnsi" w:hAnsiTheme="minorHAnsi" w:cstheme="minorHAnsi"/>
+          <w:color w:val="000000" w:themeColor="text1"/>
+          <w:shd w:val="clear" w:color="auto" w:fill="FFFFFF"/>
+        </w:rPr>
+        <w:t>, and J. M. Bullock. 2014. Phenology predicts the native and invasive range limits of common ragweed.</w:t>
+      </w:r>
+      <w:r>
+        <w:rPr>
+          <w:rFonts w:asciiTheme="minorHAnsi" w:hAnsiTheme="minorHAnsi" w:cstheme="minorHAnsi"/>
+          <w:color w:val="000000" w:themeColor="text1"/>
+          <w:shd w:val="clear" w:color="auto" w:fill="FFFFFF"/>
+        </w:rPr>
+        <w:t xml:space="preserve"> </w:t>
+      </w:r>
+      <w:proofErr w:type="gramStart"/>
+      <w:r>
+        <w:rPr>
+          <w:rFonts w:asciiTheme="minorHAnsi" w:hAnsiTheme="minorHAnsi" w:cstheme="minorHAnsi"/>
+          <w:color w:val="000000" w:themeColor="text1"/>
+          <w:shd w:val="clear" w:color="auto" w:fill="FFFFFF"/>
+        </w:rPr>
+        <w:t>Global</w:t>
+      </w:r>
+      <w:proofErr w:type="gramEnd"/>
+      <w:r>
+        <w:rPr>
+          <w:rFonts w:asciiTheme="minorHAnsi" w:hAnsiTheme="minorHAnsi" w:cstheme="minorHAnsi"/>
+          <w:color w:val="000000" w:themeColor="text1"/>
+          <w:shd w:val="clear" w:color="auto" w:fill="FFFFFF"/>
+        </w:rPr>
+        <w:t xml:space="preserve"> Change Biology 20:192-202. DOI </w:t>
+      </w:r>
+      <w:hyperlink r:id="rId5" w:history="1">
+        <w:r>
+          <w:rPr>
+            <w:rFonts w:asciiTheme="minorHAnsi" w:hAnsiTheme="minorHAnsi" w:cstheme="minorHAnsi"/>
+            <w:color w:val="000000" w:themeColor="text1"/>
+            <w:u w:val="single"/>
+            <w:shd w:val="clear" w:color="auto" w:fill="FFFFFF"/>
+          </w:rPr>
+          <w:t>10.1111/geb.12206</w:t>
+        </w:r>
+      </w:hyperlink>
+      <w:r>
+        <w:rPr>
+          <w:rFonts w:asciiTheme="minorHAnsi" w:hAnsiTheme="minorHAnsi" w:cstheme="minorHAnsi"/>
+          <w:color w:val="000000" w:themeColor="text1"/>
+          <w:shd w:val="clear" w:color="auto" w:fill="FFFFFF"/>
+        </w:rPr>
+        <w:t>.</w:t>
+      </w:r>
+    </w:p>
+    <w:p>
+      <w:pPr>
+        <w:rPr>
+          <w:rFonts w:asciiTheme="minorHAnsi" w:hAnsiTheme="minorHAnsi" w:cstheme="minorHAnsi"/>
+          <w:color w:val="000000" w:themeColor="text1"/>
+          <w:shd w:val="clear" w:color="auto" w:fill="FFFFFF"/>
+        </w:rPr>
+      </w:pPr>
+    </w:p>
+    <w:p>
+      <w:pPr>
+        <w:rPr>
+          <w:rFonts w:asciiTheme="minorHAnsi" w:hAnsiTheme="minorHAnsi" w:cstheme="minorHAnsi"/>
+          <w:color w:val="000000" w:themeColor="text1"/>
+          <w:sz w:val="32"/>
+          <w:szCs w:val="32"/>
+        </w:rPr>
+      </w:pPr>
+      <w:r>
+        <w:rPr>
+          <w:rFonts w:asciiTheme="minorHAnsi" w:hAnsiTheme="minorHAnsi" w:cstheme="minorHAnsi"/>
+          <w:color w:val="000000" w:themeColor="text1"/>
+          <w:shd w:val="clear" w:color="auto" w:fill="FFFFFF"/>
+        </w:rPr>
+        <w:t xml:space="preserve">Fu, Y., Piao, S., </w:t>
+      </w:r>
+      <w:proofErr w:type="spellStart"/>
+      <w:r>
+        <w:rPr>
+          <w:rFonts w:asciiTheme="minorHAnsi" w:hAnsiTheme="minorHAnsi" w:cstheme="minorHAnsi"/>
+          <w:color w:val="000000" w:themeColor="text1"/>
+          <w:shd w:val="clear" w:color="auto" w:fill="FFFFFF"/>
+        </w:rPr>
+        <w:t>Vitasse</w:t>
+      </w:r>
+      <w:proofErr w:type="spellEnd"/>
+      <w:r>
+        <w:rPr>
+          <w:rFonts w:asciiTheme="minorHAnsi" w:hAnsiTheme="minorHAnsi" w:cstheme="minorHAnsi"/>
+          <w:color w:val="000000" w:themeColor="text1"/>
+          <w:shd w:val="clear" w:color="auto" w:fill="FFFFFF"/>
+        </w:rPr>
+        <w:t xml:space="preserve">, Y., Zhao, H., De </w:t>
+      </w:r>
+      <w:proofErr w:type="spellStart"/>
+      <w:r>
+        <w:rPr>
+          <w:rFonts w:asciiTheme="minorHAnsi" w:hAnsiTheme="minorHAnsi" w:cstheme="minorHAnsi"/>
+          <w:color w:val="000000" w:themeColor="text1"/>
+          <w:shd w:val="clear" w:color="auto" w:fill="FFFFFF"/>
+        </w:rPr>
+        <w:t>Boeck</w:t>
+      </w:r>
+      <w:proofErr w:type="spellEnd"/>
+      <w:r>
+        <w:rPr>
+          <w:rFonts w:asciiTheme="minorHAnsi" w:hAnsiTheme="minorHAnsi" w:cstheme="minorHAnsi"/>
+          <w:color w:val="000000" w:themeColor="text1"/>
+          <w:shd w:val="clear" w:color="auto" w:fill="FFFFFF"/>
+        </w:rPr>
+        <w:t xml:space="preserve">, H. J., Liu, Q., Weber, U., </w:t>
+      </w:r>
+      <w:proofErr w:type="spellStart"/>
+      <w:r>
+        <w:rPr>
+          <w:rFonts w:asciiTheme="minorHAnsi" w:hAnsiTheme="minorHAnsi" w:cstheme="minorHAnsi"/>
+          <w:color w:val="000000" w:themeColor="text1"/>
+          <w:shd w:val="clear" w:color="auto" w:fill="FFFFFF"/>
+        </w:rPr>
+        <w:t>Hanninen</w:t>
+      </w:r>
+      <w:proofErr w:type="spellEnd"/>
+      <w:r>
+        <w:rPr>
+          <w:rFonts w:asciiTheme="minorHAnsi" w:hAnsiTheme="minorHAnsi" w:cstheme="minorHAnsi"/>
+          <w:color w:val="000000" w:themeColor="text1"/>
+          <w:shd w:val="clear" w:color="auto" w:fill="FFFFFF"/>
+        </w:rPr>
+        <w:t>, H., and Janssens, I. A. 2015 Increased heat requirement for leaf flushing in temperate woody species over 1980-2012: effects of chilling, precipitation and insolation.  Global Change Biology</w:t>
+      </w:r>
+    </w:p>
+    <w:p>
+      <w:pPr>
+        <w:rPr>
+          <w:rFonts w:asciiTheme="minorHAnsi" w:hAnsiTheme="minorHAnsi" w:cstheme="minorHAnsi"/>
+          <w:color w:val="000000" w:themeColor="text1"/>
+        </w:rPr>
+      </w:pPr>
+    </w:p>
+    <w:p>
+      <w:pPr>
+        <w:rPr>
+          <w:rFonts w:asciiTheme="minorHAnsi" w:hAnsiTheme="minorHAnsi" w:cstheme="minorHAnsi"/>
+          <w:color w:val="000000" w:themeColor="text1"/>
+          <w:shd w:val="clear" w:color="auto" w:fill="FFFFFF"/>
+        </w:rPr>
+      </w:pPr>
+      <w:r>
+        <w:rPr>
+          <w:rFonts w:asciiTheme="minorHAnsi" w:hAnsiTheme="minorHAnsi" w:cstheme="minorHAnsi"/>
+          <w:color w:val="000000" w:themeColor="text1"/>
+          <w:shd w:val="clear" w:color="auto" w:fill="FFFFFF"/>
+        </w:rPr>
+        <w:t xml:space="preserve">Hatfield, J. L. &amp; </w:t>
+      </w:r>
+      <w:proofErr w:type="spellStart"/>
+      <w:r>
+        <w:rPr>
+          <w:rFonts w:asciiTheme="minorHAnsi" w:hAnsiTheme="minorHAnsi" w:cstheme="minorHAnsi"/>
+          <w:color w:val="000000" w:themeColor="text1"/>
+          <w:shd w:val="clear" w:color="auto" w:fill="FFFFFF"/>
+        </w:rPr>
+        <w:t>Prueger</w:t>
+      </w:r>
+      <w:proofErr w:type="spellEnd"/>
+      <w:r>
+        <w:rPr>
+          <w:rFonts w:asciiTheme="minorHAnsi" w:hAnsiTheme="minorHAnsi" w:cstheme="minorHAnsi"/>
+          <w:color w:val="000000" w:themeColor="text1"/>
+          <w:shd w:val="clear" w:color="auto" w:fill="FFFFFF"/>
+        </w:rPr>
+        <w:t>, J. H. Temperature extremes: Effect on plant growth and development. </w:t>
+      </w:r>
+      <w:r>
+        <w:rPr>
+          <w:rFonts w:asciiTheme="minorHAnsi" w:hAnsiTheme="minorHAnsi" w:cstheme="minorHAnsi"/>
           <w:i/>
           <w:iCs/>
-          <w:color w:val="333333"/>
-        </w:rPr>
-        <w:t>Why Phenology? | USA National Phenology Network</w:t>
-      </w:r>
-      <w:r>
-        <w:rPr>
-          <w:rFonts w:eastAsia="Times New Roman" w:cstheme="minorHAnsi"/>
+          <w:color w:val="000000" w:themeColor="text1"/>
+        </w:rPr>
+        <w:t xml:space="preserve">Weather and Climate Extremes </w:t>
+      </w:r>
+      <w:r>
+        <w:rPr>
+          <w:rFonts w:asciiTheme="minorHAnsi" w:hAnsiTheme="minorHAnsi" w:cstheme="minorHAnsi"/>
+          <w:b/>
+          <w:bCs/>
+          <w:color w:val="000000" w:themeColor="text1"/>
+        </w:rPr>
+        <w:t xml:space="preserve">10, </w:t>
+      </w:r>
+      <w:r>
+        <w:rPr>
+          <w:rFonts w:asciiTheme="minorHAnsi" w:hAnsiTheme="minorHAnsi" w:cstheme="minorHAnsi"/>
+          <w:color w:val="000000" w:themeColor="text1"/>
+          <w:shd w:val="clear" w:color="auto" w:fill="FFFFFF"/>
+        </w:rPr>
+        <w:t>4–10 (2015).</w:t>
+      </w:r>
+    </w:p>
+    <w:p>
+      <w:pPr>
+        <w:rPr>
+          <w:rFonts w:asciiTheme="minorHAnsi" w:hAnsiTheme="minorHAnsi" w:cstheme="minorHAnsi"/>
+          <w:color w:val="000000" w:themeColor="text1"/>
+          <w:shd w:val="clear" w:color="auto" w:fill="FFFFFF"/>
+        </w:rPr>
+      </w:pPr>
+    </w:p>
+    <w:p>
+      <w:pPr>
+        <w:rPr>
+          <w:rFonts w:asciiTheme="minorHAnsi" w:hAnsiTheme="minorHAnsi" w:cstheme="minorHAnsi"/>
+          <w:color w:val="000000" w:themeColor="text1"/>
+        </w:rPr>
+      </w:pPr>
+      <w:r>
+        <w:rPr>
+          <w:rFonts w:asciiTheme="minorHAnsi" w:hAnsiTheme="minorHAnsi" w:cstheme="minorHAnsi"/>
+          <w:color w:val="000000" w:themeColor="text1"/>
+          <w:shd w:val="clear" w:color="auto" w:fill="FFFFFF"/>
+        </w:rPr>
+        <w:t>Merkle, J.A., Monteith, K.L., Aikens, E.O., Hayes, M.M., Hersey, K.R., Middleton, A.D., Oates, B.A., Sawyer, H., Scurlock, B.M, Kauffman, M.J. 2016. Large herbivores surf waves of green-up during spring. Proceedings of the Royal Society B (283) 20160456, DOI 10.1098/rspb.2016.0456.</w:t>
+      </w:r>
+    </w:p>
+    <w:p>
+      <w:pPr>
+        <w:rPr>
+          <w:rFonts w:asciiTheme="minorHAnsi" w:hAnsiTheme="minorHAnsi" w:cstheme="minorHAnsi"/>
+          <w:color w:val="000000" w:themeColor="text1"/>
+          <w:shd w:val="clear" w:color="auto" w:fill="FFFFFF"/>
+        </w:rPr>
+      </w:pPr>
+    </w:p>
+    <w:p>
+      <w:pPr>
+        <w:rPr>
+          <w:rFonts w:asciiTheme="minorHAnsi" w:hAnsiTheme="minorHAnsi" w:cstheme="minorHAnsi"/>
+          <w:color w:val="000000" w:themeColor="text1"/>
+          <w:shd w:val="clear" w:color="auto" w:fill="FFFFFF"/>
+        </w:rPr>
+      </w:pPr>
+      <w:r>
+        <w:rPr>
+          <w:rFonts w:asciiTheme="minorHAnsi" w:hAnsiTheme="minorHAnsi" w:cstheme="minorHAnsi"/>
+          <w:color w:val="000000" w:themeColor="text1"/>
+          <w:shd w:val="clear" w:color="auto" w:fill="FFFFFF"/>
+        </w:rPr>
+        <w:t xml:space="preserve">Monahan, W.B., </w:t>
+      </w:r>
+      <w:proofErr w:type="spellStart"/>
+      <w:r>
+        <w:rPr>
+          <w:rFonts w:asciiTheme="minorHAnsi" w:hAnsiTheme="minorHAnsi" w:cstheme="minorHAnsi"/>
+          <w:color w:val="000000" w:themeColor="text1"/>
+          <w:shd w:val="clear" w:color="auto" w:fill="FFFFFF"/>
+        </w:rPr>
+        <w:t>Rosemartin</w:t>
+      </w:r>
+      <w:proofErr w:type="spellEnd"/>
+      <w:r>
+        <w:rPr>
+          <w:rFonts w:asciiTheme="minorHAnsi" w:hAnsiTheme="minorHAnsi" w:cstheme="minorHAnsi"/>
+          <w:color w:val="000000" w:themeColor="text1"/>
+          <w:shd w:val="clear" w:color="auto" w:fill="FFFFFF"/>
+        </w:rPr>
+        <w:t xml:space="preserve">, A.R., </w:t>
+      </w:r>
+      <w:proofErr w:type="spellStart"/>
+      <w:r>
+        <w:rPr>
+          <w:rFonts w:asciiTheme="minorHAnsi" w:hAnsiTheme="minorHAnsi" w:cstheme="minorHAnsi"/>
+          <w:color w:val="000000" w:themeColor="text1"/>
+          <w:shd w:val="clear" w:color="auto" w:fill="FFFFFF"/>
+        </w:rPr>
+        <w:t>Gerst</w:t>
+      </w:r>
+      <w:proofErr w:type="spellEnd"/>
+      <w:r>
+        <w:rPr>
+          <w:rFonts w:asciiTheme="minorHAnsi" w:hAnsiTheme="minorHAnsi" w:cstheme="minorHAnsi"/>
+          <w:color w:val="000000" w:themeColor="text1"/>
+          <w:shd w:val="clear" w:color="auto" w:fill="FFFFFF"/>
+        </w:rPr>
+        <w:t xml:space="preserve">, K.L., </w:t>
+      </w:r>
+      <w:proofErr w:type="spellStart"/>
+      <w:r>
+        <w:rPr>
+          <w:rFonts w:asciiTheme="minorHAnsi" w:hAnsiTheme="minorHAnsi" w:cstheme="minorHAnsi"/>
+          <w:color w:val="000000" w:themeColor="text1"/>
+          <w:shd w:val="clear" w:color="auto" w:fill="FFFFFF"/>
+        </w:rPr>
+        <w:t>Fisichelli</w:t>
+      </w:r>
+      <w:proofErr w:type="spellEnd"/>
+      <w:r>
+        <w:rPr>
+          <w:rFonts w:asciiTheme="minorHAnsi" w:hAnsiTheme="minorHAnsi" w:cstheme="minorHAnsi"/>
+          <w:color w:val="000000" w:themeColor="text1"/>
+          <w:shd w:val="clear" w:color="auto" w:fill="FFFFFF"/>
+        </w:rPr>
+        <w:t xml:space="preserve">, N.A., Ault, T.A., Schwartz, M.D., and </w:t>
+      </w:r>
+      <w:proofErr w:type="spellStart"/>
+      <w:r>
+        <w:rPr>
+          <w:rFonts w:asciiTheme="minorHAnsi" w:hAnsiTheme="minorHAnsi" w:cstheme="minorHAnsi"/>
+          <w:color w:val="000000" w:themeColor="text1"/>
+          <w:shd w:val="clear" w:color="auto" w:fill="FFFFFF"/>
+        </w:rPr>
+        <w:t>Weltzin</w:t>
+      </w:r>
+      <w:proofErr w:type="spellEnd"/>
+      <w:r>
+        <w:rPr>
+          <w:rFonts w:asciiTheme="minorHAnsi" w:hAnsiTheme="minorHAnsi" w:cstheme="minorHAnsi"/>
+          <w:color w:val="000000" w:themeColor="text1"/>
+          <w:shd w:val="clear" w:color="auto" w:fill="FFFFFF"/>
+        </w:rPr>
+        <w:t>, J.F. 2016 Climate change is advancing spring onset across the U.S. national park system.</w:t>
+      </w:r>
+      <w:r>
+        <w:rPr>
+          <w:rFonts w:asciiTheme="minorHAnsi" w:hAnsiTheme="minorHAnsi" w:cstheme="minorHAnsi"/>
+          <w:color w:val="000000" w:themeColor="text1"/>
+          <w:shd w:val="clear" w:color="auto" w:fill="FFFFFF"/>
+        </w:rPr>
+        <w:t xml:space="preserve"> </w:t>
+      </w:r>
+      <w:proofErr w:type="gramStart"/>
+      <w:r>
+        <w:rPr>
+          <w:rFonts w:asciiTheme="minorHAnsi" w:hAnsiTheme="minorHAnsi" w:cstheme="minorHAnsi"/>
+          <w:color w:val="000000" w:themeColor="text1"/>
+          <w:shd w:val="clear" w:color="auto" w:fill="FFFFFF"/>
+        </w:rPr>
+        <w:t>Ecosphere</w:t>
+      </w:r>
+      <w:proofErr w:type="gramEnd"/>
+      <w:r>
+        <w:rPr>
+          <w:rFonts w:asciiTheme="minorHAnsi" w:hAnsiTheme="minorHAnsi" w:cstheme="minorHAnsi"/>
+          <w:color w:val="000000" w:themeColor="text1"/>
+          <w:shd w:val="clear" w:color="auto" w:fill="FFFFFF"/>
+        </w:rPr>
+        <w:t xml:space="preserve"> 7(10):e01465.10.1002/esc2.1465</w:t>
+      </w:r>
+    </w:p>
+    <w:p>
+      <w:pPr>
+        <w:rPr>
+          <w:rFonts w:asciiTheme="minorHAnsi" w:hAnsiTheme="minorHAnsi" w:cstheme="minorHAnsi"/>
+          <w:color w:val="000000" w:themeColor="text1"/>
+          <w:shd w:val="clear" w:color="auto" w:fill="FFFFFF"/>
+        </w:rPr>
+      </w:pPr>
+    </w:p>
+    <w:p>
+      <w:pPr>
+        <w:rPr>
+          <w:rFonts w:asciiTheme="minorHAnsi" w:hAnsiTheme="minorHAnsi" w:cstheme="minorHAnsi"/>
+          <w:color w:val="000000" w:themeColor="text1"/>
+          <w:sz w:val="32"/>
+          <w:szCs w:val="32"/>
+        </w:rPr>
+      </w:pPr>
+      <w:r>
+        <w:rPr>
+          <w:rFonts w:asciiTheme="minorHAnsi" w:hAnsiTheme="minorHAnsi" w:cstheme="minorHAnsi"/>
+          <w:color w:val="000000" w:themeColor="text1"/>
+          <w:shd w:val="clear" w:color="auto" w:fill="FFFFFF"/>
+        </w:rPr>
+        <w:t xml:space="preserve">Rafferty, N.E., </w:t>
+      </w:r>
+      <w:proofErr w:type="spellStart"/>
+      <w:r>
+        <w:rPr>
+          <w:rFonts w:asciiTheme="minorHAnsi" w:hAnsiTheme="minorHAnsi" w:cstheme="minorHAnsi"/>
+          <w:color w:val="000000" w:themeColor="text1"/>
+          <w:shd w:val="clear" w:color="auto" w:fill="FFFFFF"/>
+        </w:rPr>
+        <w:t>CaraDonna</w:t>
+      </w:r>
+      <w:proofErr w:type="spellEnd"/>
+      <w:r>
+        <w:rPr>
+          <w:rFonts w:asciiTheme="minorHAnsi" w:hAnsiTheme="minorHAnsi" w:cstheme="minorHAnsi"/>
+          <w:color w:val="000000" w:themeColor="text1"/>
+          <w:shd w:val="clear" w:color="auto" w:fill="FFFFFF"/>
+        </w:rPr>
+        <w:t>, P.J., Bronstein, J.L. 2014. Phenological shifts and the fate of mutualisms. Oikos 000: 001-008.</w:t>
+      </w:r>
+    </w:p>
+    <w:p>
+      <w:pPr>
+        <w:rPr>
+          <w:rFonts w:asciiTheme="minorHAnsi" w:hAnsiTheme="minorHAnsi" w:cstheme="minorHAnsi"/>
+          <w:color w:val="000000" w:themeColor="text1"/>
+        </w:rPr>
+      </w:pPr>
+    </w:p>
+    <w:p>
+      <w:pPr>
+        <w:rPr>
+          <w:rFonts w:asciiTheme="minorHAnsi" w:hAnsiTheme="minorHAnsi" w:cstheme="minorHAnsi"/>
+          <w:color w:val="000000" w:themeColor="text1"/>
+          <w:shd w:val="clear" w:color="auto" w:fill="FFFFFF"/>
+        </w:rPr>
+      </w:pPr>
+      <w:r>
+        <w:rPr>
+          <w:rFonts w:asciiTheme="minorHAnsi" w:hAnsiTheme="minorHAnsi" w:cstheme="minorHAnsi"/>
+          <w:color w:val="000000" w:themeColor="text1"/>
+          <w:shd w:val="clear" w:color="auto" w:fill="FFFFFF"/>
+        </w:rPr>
+        <w:t>USA NPN National Phenology Network. </w:t>
+      </w:r>
+      <w:r>
+        <w:rPr>
+          <w:rFonts w:asciiTheme="minorHAnsi" w:hAnsiTheme="minorHAnsi" w:cstheme="minorHAnsi"/>
           <w:i/>
           <w:iCs/>
-          <w:color w:val="333333"/>
-        </w:rPr>
-        <w:t xml:space="preserve"> </w:t>
-      </w:r>
-      <w:r>
-        <w:rPr>
-          <w:rFonts w:eastAsia="Times New Roman" w:cstheme="minorHAnsi"/>
-          <w:color w:val="333333"/>
+          <w:color w:val="000000" w:themeColor="text1"/>
+        </w:rPr>
+        <w:t xml:space="preserve">Why Phenology? | USA National Phenology Network </w:t>
+      </w:r>
+      <w:r>
+        <w:rPr>
+          <w:rFonts w:asciiTheme="minorHAnsi" w:hAnsiTheme="minorHAnsi" w:cstheme="minorHAnsi"/>
+          <w:color w:val="000000" w:themeColor="text1"/>
           <w:shd w:val="clear" w:color="auto" w:fill="FFFFFF"/>
         </w:rPr>
         <w:t>Available at: https://www.usanpn.org/about/why-phenology. (Accessed: 21st June 2019)</w:t>
@@ -205,111 +1506,69 @@
     <w:p>
       <w:pPr>
         <w:rPr>
-          <w:rFonts w:eastAsia="Times New Roman" w:cstheme="minorHAnsi"/>
-          <w:color w:val="333333"/>
-          <w:shd w:val="clear" w:color="auto" w:fill="FFFFFF"/>
-        </w:rPr>
-      </w:pPr>
-    </w:p>
-    <w:p>
-      <w:pPr>
-        <w:rPr>
-          <w:rFonts w:eastAsia="Times New Roman" w:cstheme="minorHAnsi"/>
-        </w:rPr>
-      </w:pPr>
-      <w:r>
-        <w:rPr>
-          <w:rFonts w:eastAsia="Times New Roman" w:cstheme="minorHAnsi"/>
-          <w:color w:val="333333"/>
-          <w:shd w:val="clear" w:color="auto" w:fill="FFFFFF"/>
-        </w:rPr>
-        <w:t xml:space="preserve">Hatfield, J. L. &amp; </w:t>
-      </w:r>
-      <w:proofErr w:type="spellStart"/>
-      <w:r>
-        <w:rPr>
-          <w:rFonts w:eastAsia="Times New Roman" w:cstheme="minorHAnsi"/>
-          <w:color w:val="333333"/>
-          <w:shd w:val="clear" w:color="auto" w:fill="FFFFFF"/>
-        </w:rPr>
-        <w:t>Prueger</w:t>
-      </w:r>
-      <w:proofErr w:type="spellEnd"/>
-      <w:r>
-        <w:rPr>
-          <w:rFonts w:eastAsia="Times New Roman" w:cstheme="minorHAnsi"/>
-          <w:color w:val="333333"/>
-          <w:shd w:val="clear" w:color="auto" w:fill="FFFFFF"/>
-        </w:rPr>
-        <w:t>, J. H. Temperature extremes: Effect on plant growth and development. </w:t>
-      </w:r>
-      <w:r>
-        <w:rPr>
-          <w:rFonts w:eastAsia="Times New Roman" w:cstheme="minorHAnsi"/>
-          <w:i/>
-          <w:iCs/>
-          <w:color w:val="333333"/>
-        </w:rPr>
-        <w:t>Weather and Climate Extremes</w:t>
-      </w:r>
-      <w:r>
-        <w:rPr>
-          <w:rFonts w:eastAsia="Times New Roman" w:cstheme="minorHAnsi"/>
-          <w:i/>
-          <w:iCs/>
-          <w:color w:val="333333"/>
-        </w:rPr>
-        <w:t xml:space="preserve"> </w:t>
-      </w:r>
-      <w:r>
-        <w:rPr>
-          <w:rFonts w:eastAsia="Times New Roman" w:cstheme="minorHAnsi"/>
-          <w:b/>
-          <w:bCs/>
-          <w:color w:val="333333"/>
-        </w:rPr>
-        <w:t>10,</w:t>
-      </w:r>
-      <w:r>
-        <w:rPr>
-          <w:rFonts w:eastAsia="Times New Roman" w:cstheme="minorHAnsi"/>
-          <w:b/>
-          <w:bCs/>
-          <w:color w:val="333333"/>
-        </w:rPr>
-        <w:t xml:space="preserve"> </w:t>
-      </w:r>
-      <w:r>
-        <w:rPr>
-          <w:rFonts w:eastAsia="Times New Roman" w:cstheme="minorHAnsi"/>
-          <w:color w:val="333333"/>
-          <w:shd w:val="clear" w:color="auto" w:fill="FFFFFF"/>
-        </w:rPr>
-        <w:t>4–10 (2015).</w:t>
-      </w:r>
-    </w:p>
-    <w:p>
-      <w:pPr>
-        <w:rPr>
-          <w:rFonts w:eastAsia="Times New Roman" w:cstheme="minorHAnsi"/>
-        </w:rPr>
-      </w:pPr>
-    </w:p>
-    <w:p>
-      <w:pPr>
-        <w:rPr>
-          <w:rFonts w:cstheme="minorHAnsi"/>
-        </w:rPr>
-      </w:pPr>
-    </w:p>
-    <w:p>
-      <w:r>
+          <w:rFonts w:asciiTheme="minorHAnsi" w:hAnsiTheme="minorHAnsi" w:cstheme="minorHAnsi"/>
+          <w:color w:val="000000" w:themeColor="text1"/>
+          <w:shd w:val="clear" w:color="auto" w:fill="FFFFFF"/>
+        </w:rPr>
+      </w:pPr>
+    </w:p>
+    <w:p>
+      <w:pPr>
+        <w:rPr>
+          <w:rFonts w:asciiTheme="minorHAnsi" w:hAnsiTheme="minorHAnsi" w:cstheme="minorHAnsi"/>
+          <w:color w:val="000000" w:themeColor="text1"/>
+          <w:shd w:val="clear" w:color="auto" w:fill="FFFFFF"/>
+        </w:rPr>
+      </w:pPr>
+    </w:p>
+    <w:p>
+      <w:pPr>
+        <w:rPr>
+          <w:rFonts w:asciiTheme="minorHAnsi" w:hAnsiTheme="minorHAnsi" w:cstheme="minorHAnsi"/>
+          <w:color w:val="000000" w:themeColor="text1"/>
+        </w:rPr>
+      </w:pPr>
+    </w:p>
+    <w:p>
+      <w:pPr>
+        <w:rPr>
+          <w:rFonts w:asciiTheme="minorHAnsi" w:hAnsiTheme="minorHAnsi" w:cstheme="minorHAnsi"/>
+          <w:color w:val="000000" w:themeColor="text1"/>
+        </w:rPr>
+      </w:pPr>
+    </w:p>
+    <w:p>
+      <w:pPr>
+        <w:rPr>
+          <w:rFonts w:asciiTheme="minorHAnsi" w:hAnsiTheme="minorHAnsi" w:cstheme="minorHAnsi"/>
+          <w:color w:val="000000" w:themeColor="text1"/>
+        </w:rPr>
+      </w:pPr>
+    </w:p>
+    <w:p>
+      <w:pPr>
+        <w:rPr>
+          <w:rFonts w:asciiTheme="minorHAnsi" w:hAnsiTheme="minorHAnsi" w:cstheme="minorHAnsi"/>
+        </w:rPr>
+      </w:pPr>
+      <w:r>
+        <w:rPr>
+          <w:rFonts w:asciiTheme="minorHAnsi" w:hAnsiTheme="minorHAnsi" w:cstheme="minorHAnsi"/>
+        </w:rPr>
         <w:tab/>
         <w:t xml:space="preserve"> </w:t>
       </w:r>
     </w:p>
     <w:p>
-      <w:r>
+      <w:pPr>
+        <w:rPr>
+          <w:rFonts w:asciiTheme="minorHAnsi" w:hAnsiTheme="minorHAnsi" w:cstheme="minorHAnsi"/>
+        </w:rPr>
+      </w:pPr>
+      <w:r>
+        <w:rPr>
+          <w:rFonts w:asciiTheme="minorHAnsi" w:hAnsiTheme="minorHAnsi" w:cstheme="minorHAnsi"/>
+        </w:rPr>
         <w:tab/>
         <w:t xml:space="preserve"> </w:t>
       </w:r>
@@ -322,6 +1581,163 @@
     </w:sectPr>
   </w:body>
 </w:document>
+</file>
+
+<file path=word/numbering.xml><?xml version="1.0" encoding="utf-8"?>
+<w:numbering xmlns:wpc="http://schemas.microsoft.com/office/word/2010/wordprocessingCanvas" xmlns:cx="http://schemas.microsoft.com/office/drawing/2014/chartex" xmlns:cx1="http://schemas.microsoft.com/office/drawing/2015/9/8/chartex" xmlns:cx2="http://schemas.microsoft.com/office/drawing/2015/10/21/chartex" xmlns:cx3="http://schemas.microsoft.com/office/drawing/2016/5/9/chartex" xmlns:cx4="http://schemas.microsoft.com/office/drawing/2016/5/10/chartex" xmlns:cx5="http://schemas.microsoft.com/office/drawing/2016/5/11/chartex" xmlns:cx6="http://schemas.microsoft.com/office/drawing/2016/5/12/chartex" xmlns:cx7="http://schemas.microsoft.com/office/drawing/2016/5/13/chartex" xmlns:cx8="http://schemas.microsoft.com/office/drawing/2016/5/14/chartex" xmlns:mc="http://schemas.openxmlformats.org/markup-compatibility/2006" xmlns:aink="http://schemas.microsoft.com/office/drawing/2016/ink" xmlns:am3d="http://schemas.microsoft.com/office/drawing/2017/model3d" xmlns:o="urn:schemas-microsoft-com:office:office" xmlns:r="http://schemas.openxmlformats.org/officeDocument/2006/relationships" xmlns:m="http://schemas.openxmlformats.org/officeDocument/2006/math" xmlns:v="urn:schemas-microsoft-com:vml" xmlns:wp14="http://schemas.microsoft.com/office/word/2010/wordprocessingDrawing" xmlns:wp="http://schemas.openxmlformats.org/drawingml/2006/wordprocessingDrawing" xmlns:w10="urn:schemas-microsoft-com:office:word" xmlns:w="http://schemas.openxmlformats.org/wordprocessingml/2006/main" xmlns:w14="http://schemas.microsoft.com/office/word/2010/wordml" xmlns:w15="http://schemas.microsoft.com/office/word/2012/wordml" xmlns:w16cid="http://schemas.microsoft.com/office/word/2016/wordml/cid" xmlns:w16se="http://schemas.microsoft.com/office/word/2015/wordml/symex" xmlns:wpg="http://schemas.microsoft.com/office/word/2010/wordprocessingGroup" xmlns:wpi="http://schemas.microsoft.com/office/word/2010/wordprocessingInk" xmlns:wne="http://schemas.microsoft.com/office/word/2006/wordml" xmlns:wps="http://schemas.microsoft.com/office/word/2010/wordprocessingShape" mc:Ignorable="w14 w15 w16se w16cid wp14">
+  <w:abstractNum w:abstractNumId="0" w15:restartNumberingAfterBreak="0">
+    <w:nsid w:val="41AB7575"/>
+    <w:multiLevelType w:val="multilevel"/>
+    <w:tmpl w:val="99D4FA5E"/>
+    <w:lvl w:ilvl="0">
+      <w:start w:val="1"/>
+      <w:numFmt w:val="bullet"/>
+      <w:lvlText w:val=""/>
+      <w:lvlJc w:val="left"/>
+      <w:pPr>
+        <w:tabs>
+          <w:tab w:val="num" w:pos="720"/>
+        </w:tabs>
+        <w:ind w:left="720" w:hanging="360"/>
+      </w:pPr>
+      <w:rPr>
+        <w:rFonts w:ascii="Symbol" w:hAnsi="Symbol" w:hint="default"/>
+        <w:sz w:val="20"/>
+      </w:rPr>
+    </w:lvl>
+    <w:lvl w:ilvl="1" w:tentative="1">
+      <w:start w:val="1"/>
+      <w:numFmt w:val="bullet"/>
+      <w:lvlText w:val="o"/>
+      <w:lvlJc w:val="left"/>
+      <w:pPr>
+        <w:tabs>
+          <w:tab w:val="num" w:pos="1440"/>
+        </w:tabs>
+        <w:ind w:left="1440" w:hanging="360"/>
+      </w:pPr>
+      <w:rPr>
+        <w:rFonts w:ascii="Courier New" w:hAnsi="Courier New" w:hint="default"/>
+        <w:sz w:val="20"/>
+      </w:rPr>
+    </w:lvl>
+    <w:lvl w:ilvl="2" w:tentative="1">
+      <w:start w:val="1"/>
+      <w:numFmt w:val="bullet"/>
+      <w:lvlText w:val=""/>
+      <w:lvlJc w:val="left"/>
+      <w:pPr>
+        <w:tabs>
+          <w:tab w:val="num" w:pos="2160"/>
+        </w:tabs>
+        <w:ind w:left="2160" w:hanging="360"/>
+      </w:pPr>
+      <w:rPr>
+        <w:rFonts w:ascii="Wingdings" w:hAnsi="Wingdings" w:hint="default"/>
+        <w:sz w:val="20"/>
+      </w:rPr>
+    </w:lvl>
+    <w:lvl w:ilvl="3" w:tentative="1">
+      <w:start w:val="1"/>
+      <w:numFmt w:val="bullet"/>
+      <w:lvlText w:val=""/>
+      <w:lvlJc w:val="left"/>
+      <w:pPr>
+        <w:tabs>
+          <w:tab w:val="num" w:pos="2880"/>
+        </w:tabs>
+        <w:ind w:left="2880" w:hanging="360"/>
+      </w:pPr>
+      <w:rPr>
+        <w:rFonts w:ascii="Wingdings" w:hAnsi="Wingdings" w:hint="default"/>
+        <w:sz w:val="20"/>
+      </w:rPr>
+    </w:lvl>
+    <w:lvl w:ilvl="4" w:tentative="1">
+      <w:start w:val="1"/>
+      <w:numFmt w:val="bullet"/>
+      <w:lvlText w:val=""/>
+      <w:lvlJc w:val="left"/>
+      <w:pPr>
+        <w:tabs>
+          <w:tab w:val="num" w:pos="3600"/>
+        </w:tabs>
+        <w:ind w:left="3600" w:hanging="360"/>
+      </w:pPr>
+      <w:rPr>
+        <w:rFonts w:ascii="Wingdings" w:hAnsi="Wingdings" w:hint="default"/>
+        <w:sz w:val="20"/>
+      </w:rPr>
+    </w:lvl>
+    <w:lvl w:ilvl="5" w:tentative="1">
+      <w:start w:val="1"/>
+      <w:numFmt w:val="bullet"/>
+      <w:lvlText w:val=""/>
+      <w:lvlJc w:val="left"/>
+      <w:pPr>
+        <w:tabs>
+          <w:tab w:val="num" w:pos="4320"/>
+        </w:tabs>
+        <w:ind w:left="4320" w:hanging="360"/>
+      </w:pPr>
+      <w:rPr>
+        <w:rFonts w:ascii="Wingdings" w:hAnsi="Wingdings" w:hint="default"/>
+        <w:sz w:val="20"/>
+      </w:rPr>
+    </w:lvl>
+    <w:lvl w:ilvl="6" w:tentative="1">
+      <w:start w:val="1"/>
+      <w:numFmt w:val="bullet"/>
+      <w:lvlText w:val=""/>
+      <w:lvlJc w:val="left"/>
+      <w:pPr>
+        <w:tabs>
+          <w:tab w:val="num" w:pos="5040"/>
+        </w:tabs>
+        <w:ind w:left="5040" w:hanging="360"/>
+      </w:pPr>
+      <w:rPr>
+        <w:rFonts w:ascii="Wingdings" w:hAnsi="Wingdings" w:hint="default"/>
+        <w:sz w:val="20"/>
+      </w:rPr>
+    </w:lvl>
+    <w:lvl w:ilvl="7" w:tentative="1">
+      <w:start w:val="1"/>
+      <w:numFmt w:val="bullet"/>
+      <w:lvlText w:val=""/>
+      <w:lvlJc w:val="left"/>
+      <w:pPr>
+        <w:tabs>
+          <w:tab w:val="num" w:pos="5760"/>
+        </w:tabs>
+        <w:ind w:left="5760" w:hanging="360"/>
+      </w:pPr>
+      <w:rPr>
+        <w:rFonts w:ascii="Wingdings" w:hAnsi="Wingdings" w:hint="default"/>
+        <w:sz w:val="20"/>
+      </w:rPr>
+    </w:lvl>
+    <w:lvl w:ilvl="8" w:tentative="1">
+      <w:start w:val="1"/>
+      <w:numFmt w:val="bullet"/>
+      <w:lvlText w:val=""/>
+      <w:lvlJc w:val="left"/>
+      <w:pPr>
+        <w:tabs>
+          <w:tab w:val="num" w:pos="6480"/>
+        </w:tabs>
+        <w:ind w:left="6480" w:hanging="360"/>
+      </w:pPr>
+      <w:rPr>
+        <w:rFonts w:ascii="Wingdings" w:hAnsi="Wingdings" w:hint="default"/>
+        <w:sz w:val="20"/>
+      </w:rPr>
+    </w:lvl>
+  </w:abstractNum>
+  <w:num w:numId="1">
+    <w:abstractNumId w:val="0"/>
+  </w:num>
+</w:numbering>
 </file>
 
 <file path=word/styles.xml><?xml version="1.0" encoding="utf-8"?>
@@ -718,6 +2134,10 @@
   <w:style w:type="paragraph" w:default="1" w:styleId="Normal">
     <w:name w:val="Normal"/>
     <w:qFormat/>
+    <w:rsid w:val="002D7E60"/>
+    <w:rPr>
+      <w:rFonts w:ascii="Times New Roman" w:eastAsia="Times New Roman" w:hAnsi="Times New Roman" w:cs="Times New Roman"/>
+    </w:rPr>
   </w:style>
   <w:style w:type="character" w:default="1" w:styleId="DefaultParagraphFont">
     <w:name w:val="Default Paragraph Font"/>
@@ -745,6 +2165,40 @@
     <w:uiPriority w:val="99"/>
     <w:semiHidden/>
     <w:unhideWhenUsed/>
+  </w:style>
+  <w:style w:type="paragraph" w:styleId="NormalWeb">
+    <w:name w:val="Normal (Web)"/>
+    <w:basedOn w:val="Normal"/>
+    <w:uiPriority w:val="99"/>
+    <w:semiHidden/>
+    <w:unhideWhenUsed/>
+    <w:rsid w:val="000A2E93"/>
+    <w:pPr>
+      <w:spacing w:before="100" w:beforeAutospacing="1" w:after="100" w:afterAutospacing="1"/>
+    </w:pPr>
+  </w:style>
+  <w:style w:type="character" w:styleId="Emphasis">
+    <w:name w:val="Emphasis"/>
+    <w:basedOn w:val="DefaultParagraphFont"/>
+    <w:uiPriority w:val="20"/>
+    <w:qFormat/>
+    <w:rsid w:val="000A2E93"/>
+    <w:rPr>
+      <w:i/>
+      <w:iCs/>
+    </w:rPr>
+  </w:style>
+  <w:style w:type="character" w:styleId="Hyperlink">
+    <w:name w:val="Hyperlink"/>
+    <w:basedOn w:val="DefaultParagraphFont"/>
+    <w:uiPriority w:val="99"/>
+    <w:semiHidden/>
+    <w:unhideWhenUsed/>
+    <w:rsid w:val="00A55BE7"/>
+    <w:rPr>
+      <w:color w:val="0000FF"/>
+      <w:u w:val="single"/>
+    </w:rPr>
   </w:style>
 </w:styles>
 </file>

</xml_diff>